<commit_message>
adaption to the very new PLC from Festo with Firmware Version 1.1.18
</commit_message>
<xml_diff>
--- a/doc/MPSSimulationwithWin.docx
+++ b/doc/MPSSimulationwithWin.docx
@@ -1,208 +1,177 @@
 
 <file path=word/document.xml><?xml version="1.0" encoding="utf-8"?>
-<w:document xmlns:wpc="http://schemas.microsoft.com/office/word/2010/wordprocessingCanvas" xmlns:cx="http://schemas.microsoft.com/office/drawing/2014/chartex" xmlns:mc="http://schemas.openxmlformats.org/markup-compatibility/2006" xmlns:o="urn:schemas-microsoft-com:office:office" xmlns:r="http://schemas.openxmlformats.org/officeDocument/2006/relationships" xmlns:m="http://schemas.openxmlformats.org/officeDocument/2006/math" xmlns:v="urn:schemas-microsoft-com:vml" xmlns:wp14="http://schemas.microsoft.com/office/word/2010/wordprocessingDrawing" xmlns:wp="http://schemas.openxmlformats.org/drawingml/2006/wordprocessingDrawing" xmlns:w10="urn:schemas-microsoft-com:office:word" xmlns:w="http://schemas.openxmlformats.org/wordprocessingml/2006/main" xmlns:w14="http://schemas.microsoft.com/office/word/2010/wordml" xmlns:w15="http://schemas.microsoft.com/office/word/2012/wordml" xmlns:w16se="http://schemas.microsoft.com/office/word/2015/wordml/symex" xmlns:wpg="http://schemas.microsoft.com/office/word/2010/wordprocessingGroup" xmlns:wpi="http://schemas.microsoft.com/office/word/2010/wordprocessingInk" xmlns:wne="http://schemas.microsoft.com/office/word/2006/wordml" xmlns:wps="http://schemas.microsoft.com/office/word/2010/wordprocessingShape" xmlns:a="http://schemas.openxmlformats.org/drawingml/2006/main" xmlns:pic="http://schemas.openxmlformats.org/drawingml/2006/picture" xmlns:a14="http://schemas.microsoft.com/office/drawing/2010/main" mc:Ignorable="w14 w15 w16se wp14">
+<w:document xmlns:wpc="http://schemas.microsoft.com/office/word/2010/wordprocessingCanvas" xmlns:cx="http://schemas.microsoft.com/office/drawing/2014/chartex" xmlns:cx1="http://schemas.microsoft.com/office/drawing/2015/9/8/chartex" xmlns:cx2="http://schemas.microsoft.com/office/drawing/2015/10/21/chartex" xmlns:cx3="http://schemas.microsoft.com/office/drawing/2016/5/9/chartex" xmlns:cx4="http://schemas.microsoft.com/office/drawing/2016/5/10/chartex" xmlns:cx5="http://schemas.microsoft.com/office/drawing/2016/5/11/chartex" xmlns:cx6="http://schemas.microsoft.com/office/drawing/2016/5/12/chartex" xmlns:cx7="http://schemas.microsoft.com/office/drawing/2016/5/13/chartex" xmlns:cx8="http://schemas.microsoft.com/office/drawing/2016/5/14/chartex" xmlns:mc="http://schemas.openxmlformats.org/markup-compatibility/2006" xmlns:aink="http://schemas.microsoft.com/office/drawing/2016/ink" xmlns:am3d="http://schemas.microsoft.com/office/drawing/2017/model3d" xmlns:o="urn:schemas-microsoft-com:office:office" xmlns:r="http://schemas.openxmlformats.org/officeDocument/2006/relationships" xmlns:m="http://schemas.openxmlformats.org/officeDocument/2006/math" xmlns:v="urn:schemas-microsoft-com:vml" xmlns:wp14="http://schemas.microsoft.com/office/word/2010/wordprocessingDrawing" xmlns:wp="http://schemas.openxmlformats.org/drawingml/2006/wordprocessingDrawing" xmlns:w10="urn:schemas-microsoft-com:office:word" xmlns:w="http://schemas.openxmlformats.org/wordprocessingml/2006/main" xmlns:w14="http://schemas.microsoft.com/office/word/2010/wordml" xmlns:w15="http://schemas.microsoft.com/office/word/2012/wordml" xmlns:w16cid="http://schemas.microsoft.com/office/word/2016/wordml/cid" xmlns:w16se="http://schemas.microsoft.com/office/word/2015/wordml/symex" xmlns:wpg="http://schemas.microsoft.com/office/word/2010/wordprocessingGroup" xmlns:wpi="http://schemas.microsoft.com/office/word/2010/wordprocessingInk" xmlns:wne="http://schemas.microsoft.com/office/word/2006/wordml" xmlns:wps="http://schemas.microsoft.com/office/word/2010/wordprocessingShape" mc:Ignorable="w14 w15 w16se w16cid wp14">
   <w:body>
-    <w:p xmlns:wp14="http://schemas.microsoft.com/office/word/2010/wordml" wp14:textId="77777777">
+    <w:p>
       <w:pPr>
         <w:pStyle w:val="Titel"/>
+        <w:rPr>
+          <w:lang w:val="en-US"/>
+        </w:rPr>
       </w:pPr>
       <w:r>
-        <w:t xml:space="preserve">MPS Simulation </w:t>
+        <w:rPr>
+          <w:lang w:val="en-US"/>
+        </w:rPr>
+        <w:t xml:space="preserve">MPS Simulation with Win / </w:t>
       </w:r>
       <w:proofErr w:type="spellStart"/>
       <w:r>
-        <w:t>with</w:t>
-      </w:r>
-      <w:proofErr w:type="spellEnd"/>
-      <w:r>
-        <w:t xml:space="preserve"> </w:t>
-      </w:r>
-      <w:proofErr w:type="spellStart"/>
-      <w:r>
-        <w:t>Win</w:t>
-      </w:r>
-      <w:proofErr w:type="spellEnd"/>
-      <w:r>
-        <w:t xml:space="preserve"> / </w:t>
-      </w:r>
-      <w:proofErr w:type="spellStart"/>
-      <w:r>
+        <w:rPr>
+          <w:lang w:val="en-US"/>
+        </w:rPr>
         <w:t>Codesys</w:t>
       </w:r>
       <w:proofErr w:type="spellEnd"/>
     </w:p>
-    <w:p xmlns:wp14="http://schemas.microsoft.com/office/word/2010/wordml" wp14:textId="30B5FA96"/>
-    <w:p xmlns:wp14="http://schemas.microsoft.com/office/word/2010/wordml" wp14:textId="77777777">
+    <w:p>
       <w:pPr>
         <w:rPr>
-          <w:lang w:val="fr-CH"/>
+          <w:lang w:val="en-US"/>
+        </w:rPr>
+      </w:pPr>
+    </w:p>
+    <w:p>
+      <w:pPr>
+        <w:rPr>
+          <w:lang w:val="en-US"/>
         </w:rPr>
       </w:pPr>
       <w:r>
         <w:rPr>
-          <w:lang w:val="fr-CH"/>
+          <w:lang w:val="en-US"/>
         </w:rPr>
-        <w:t xml:space="preserve">This document </w:t>
+        <w:t xml:space="preserve">This document describes how to set up </w:t>
       </w:r>
-      <w:proofErr w:type="spellStart"/>
+      <w:proofErr w:type="gramStart"/>
       <w:r>
         <w:rPr>
-          <w:lang w:val="fr-CH"/>
+          <w:lang w:val="en-US"/>
         </w:rPr>
-        <w:t>describes</w:t>
+        <w:t>a</w:t>
       </w:r>
-      <w:proofErr w:type="spellEnd"/>
+      <w:proofErr w:type="gramEnd"/>
       <w:r>
         <w:rPr>
-          <w:lang w:val="fr-CH"/>
+          <w:lang w:val="en-US"/>
         </w:rPr>
-        <w:t xml:space="preserve"> how to set up a MPS Simulation </w:t>
-      </w:r>
-      <w:proofErr w:type="spellStart"/>
-      <w:r>
-        <w:rPr>
-          <w:lang w:val="fr-CH"/>
-        </w:rPr>
-        <w:t>with</w:t>
-      </w:r>
-      <w:proofErr w:type="spellEnd"/>
-      <w:r>
-        <w:rPr>
-          <w:lang w:val="fr-CH"/>
-        </w:rPr>
-        <w:t xml:space="preserve"> a </w:t>
-      </w:r>
-      <w:proofErr w:type="spellStart"/>
-      <w:r>
-        <w:rPr>
-          <w:lang w:val="fr-CH"/>
-        </w:rPr>
-        <w:t>windows</w:t>
-      </w:r>
-      <w:proofErr w:type="spellEnd"/>
-      <w:r>
-        <w:rPr>
-          <w:lang w:val="fr-CH"/>
-        </w:rPr>
-        <w:t xml:space="preserve"> PC and </w:t>
-      </w:r>
-      <w:proofErr w:type="spellStart"/>
-      <w:r>
-        <w:rPr>
-          <w:lang w:val="fr-CH"/>
-        </w:rPr>
-        <w:t>codesys</w:t>
-      </w:r>
-      <w:proofErr w:type="spellEnd"/>
-      <w:r>
-        <w:rPr>
-          <w:lang w:val="fr-CH"/>
-        </w:rPr>
-        <w:t xml:space="preserve"> </w:t>
+        <w:t xml:space="preserve"> MPS Simulation with a windows PC and</w:t>
       </w:r>
       <w:r>
         <w:rPr>
-          <w:lang w:val="fr-CH"/>
-        </w:rPr>
-        <w:t xml:space="preserve">64bit </w:t>
-      </w:r>
-      <w:proofErr w:type="spellStart"/>
-      <w:r>
-        <w:rPr>
-          <w:lang w:val="fr-CH"/>
-        </w:rPr>
-        <w:t>installed</w:t>
-      </w:r>
-      <w:proofErr w:type="spellEnd"/>
-      <w:r>
-        <w:rPr>
-          <w:lang w:val="fr-CH"/>
-        </w:rPr>
-        <w:t>.</w:t>
-      </w:r>
-    </w:p>
-    <w:p xmlns:wp14="http://schemas.microsoft.com/office/word/2010/wordml" wp14:textId="77777777">
-      <w:pPr>
-        <w:rPr>
-          <w:lang w:val="fr-CH"/>
-        </w:rPr>
-      </w:pPr>
-      <w:r>
-        <w:rPr>
-          <w:lang w:val="fr-CH"/>
-        </w:rPr>
-        <w:t xml:space="preserve">If </w:t>
-      </w:r>
-      <w:proofErr w:type="spellStart"/>
-      <w:r>
-        <w:rPr>
-          <w:lang w:val="fr-CH"/>
-        </w:rPr>
-        <w:t>there</w:t>
-      </w:r>
-      <w:proofErr w:type="spellEnd"/>
-      <w:r>
-        <w:rPr>
-          <w:lang w:val="fr-CH"/>
+          <w:lang w:val="en-US"/>
         </w:rPr>
         <w:t xml:space="preserve"> </w:t>
       </w:r>
       <w:proofErr w:type="spellStart"/>
       <w:r>
         <w:rPr>
-          <w:lang w:val="fr-CH"/>
+          <w:b/>
+          <w:lang w:val="en-US"/>
         </w:rPr>
-        <w:t>is</w:t>
+        <w:t>Co</w:t>
+      </w:r>
+      <w:r>
+        <w:rPr>
+          <w:b/>
+          <w:lang w:val="en-US"/>
+        </w:rPr>
+        <w:t>desys</w:t>
       </w:r>
       <w:proofErr w:type="spellEnd"/>
       <w:r>
         <w:rPr>
-          <w:lang w:val="fr-CH"/>
-        </w:rPr>
-        <w:t xml:space="preserve"> a 32bit version of </w:t>
-      </w:r>
-      <w:proofErr w:type="spellStart"/>
-      <w:r>
-        <w:rPr>
-          <w:lang w:val="fr-CH"/>
-        </w:rPr>
-        <w:t>Codesys</w:t>
-      </w:r>
-      <w:proofErr w:type="spellEnd"/>
-      <w:r>
-        <w:rPr>
-          <w:lang w:val="fr-CH"/>
+          <w:b/>
+          <w:lang w:val="en-US"/>
         </w:rPr>
         <w:t xml:space="preserve"> </w:t>
       </w:r>
-      <w:proofErr w:type="spellStart"/>
       <w:r>
         <w:rPr>
-          <w:lang w:val="fr-CH"/>
+          <w:b/>
+          <w:lang w:val="en-US"/>
         </w:rPr>
-        <w:t>installed</w:t>
+        <w:t>32</w:t>
       </w:r>
-      <w:proofErr w:type="spellEnd"/>
       <w:r>
         <w:rPr>
-          <w:lang w:val="fr-CH"/>
+          <w:b/>
+          <w:lang w:val="en-US"/>
         </w:rPr>
-        <w:t xml:space="preserve">, change the </w:t>
+        <w:t xml:space="preserve">bit </w:t>
       </w:r>
-      <w:proofErr w:type="spellStart"/>
       <w:r>
         <w:rPr>
-          <w:lang w:val="fr-CH"/>
+          <w:b/>
+          <w:lang w:val="en-US"/>
         </w:rPr>
-        <w:t>Device</w:t>
+        <w:br/>
       </w:r>
-      <w:proofErr w:type="spellEnd"/>
       <w:r>
         <w:rPr>
-          <w:lang w:val="fr-CH"/>
+          <w:lang w:val="en-US"/>
         </w:rPr>
-        <w:t xml:space="preserve"> in the Project.</w:t>
+        <w:t>installed.</w:t>
       </w:r>
+      <w:r>
+        <w:rPr>
+          <w:lang w:val="en-US"/>
+        </w:rPr>
+        <w:t xml:space="preserve"> </w:t>
+      </w:r>
+      <w:hyperlink r:id="rId7" w:history="1">
+        <w:r>
+          <w:rPr>
+            <w:rStyle w:val="Hyperlink"/>
+            <w:lang w:val="en-US"/>
+          </w:rPr>
+          <w:t>https://store.codesys.com/codesys.html</w:t>
+        </w:r>
+      </w:hyperlink>
+      <w:r>
+        <w:rPr>
+          <w:lang w:val="en-US"/>
+        </w:rPr>
+        <w:t xml:space="preserve"> </w:t>
+      </w:r>
+    </w:p>
+    <w:p>
+      <w:pPr>
+        <w:rPr>
+          <w:lang w:val="en-US"/>
+        </w:rPr>
+      </w:pPr>
+      <w:r>
+        <w:rPr>
+          <w:lang w:val="en-US"/>
+        </w:rPr>
+        <w:t xml:space="preserve">Link for the real SPS-Stuff: </w:t>
+      </w:r>
+      <w:hyperlink r:id="rId8" w:anchor="result" w:history="1">
+        <w:r>
+          <w:rPr>
+            <w:rStyle w:val="Hyperlink"/>
+            <w:lang w:val="en-US"/>
+          </w:rPr>
+          <w:t>https://www.festo.com/net/de_de/Suppo</w:t>
+        </w:r>
+        <w:bookmarkStart w:id="0" w:name="_GoBack"/>
+        <w:bookmarkEnd w:id="0"/>
+        <w:r>
+          <w:rPr>
+            <w:rStyle w:val="Hyperlink"/>
+            <w:lang w:val="en-US"/>
+          </w:rPr>
+          <w:t>r</w:t>
+        </w:r>
+        <w:r>
+          <w:rPr>
+            <w:rStyle w:val="Hyperlink"/>
+            <w:lang w:val="en-US"/>
+          </w:rPr>
+          <w:t>tPortal/default.aspx?q=4252741&amp;tab=4&amp;s=t#result</w:t>
+        </w:r>
+      </w:hyperlink>
     </w:p>
     <w:tbl>
       <w:tblPr>
@@ -215,13 +184,12 @@
         <w:gridCol w:w="5672"/>
         <w:gridCol w:w="3387"/>
       </w:tblGrid>
-      <w:tr xmlns:wp14="http://schemas.microsoft.com/office/word/2010/wordml" wp14:textId="77777777">
-        <w:tc>
-          <w:tcPr>
-            <w:tcW w:w="491" w:type="dxa"/>
-            <w:tcMar/>
-          </w:tcPr>
-          <w:p wp14:textId="77777777">
+      <w:tr>
+        <w:tc>
+          <w:tcPr>
+            <w:tcW w:w="575" w:type="dxa"/>
+          </w:tcPr>
+          <w:p>
             <w:pPr>
               <w:rPr>
                 <w:b/>
@@ -239,10 +207,9 @@
         </w:tc>
         <w:tc>
           <w:tcPr>
-            <w:tcW w:w="5741" w:type="dxa"/>
-            <w:tcMar/>
-          </w:tcPr>
-          <w:p wp14:textId="77777777">
+            <w:tcW w:w="5672" w:type="dxa"/>
+          </w:tcPr>
+          <w:p>
             <w:pPr>
               <w:rPr>
                 <w:b/>
@@ -260,10 +227,9 @@
         </w:tc>
         <w:tc>
           <w:tcPr>
-            <w:tcW w:w="3402" w:type="dxa"/>
-            <w:tcMar/>
-          </w:tcPr>
-          <w:p wp14:textId="77777777">
+            <w:tcW w:w="3387" w:type="dxa"/>
+          </w:tcPr>
+          <w:p>
             <w:pPr>
               <w:rPr>
                 <w:b/>
@@ -277,18 +243,15 @@
               </w:rPr>
               <w:t>Instruction</w:t>
             </w:r>
-            <w:bookmarkStart w:name="_GoBack" w:id="0"/>
-            <w:bookmarkEnd w:id="0"/>
           </w:p>
         </w:tc>
       </w:tr>
-      <w:tr xmlns:wp14="http://schemas.microsoft.com/office/word/2010/wordml" wp14:textId="77777777">
-        <w:tc>
-          <w:tcPr>
-            <w:tcW w:w="491" w:type="dxa"/>
-            <w:tcMar/>
-          </w:tcPr>
-          <w:p wp14:textId="77777777">
+      <w:tr>
+        <w:tc>
+          <w:tcPr>
+            <w:tcW w:w="575" w:type="dxa"/>
+          </w:tcPr>
+          <w:p>
             <w:r>
               <w:t>1.</w:t>
             </w:r>
@@ -296,102 +259,75 @@
         </w:tc>
         <w:tc>
           <w:tcPr>
-            <w:tcW w:w="5741" w:type="dxa"/>
-            <w:tcMar/>
-          </w:tcPr>
-          <w:p wp14:textId="77777777"/>
-        </w:tc>
-        <w:tc>
-          <w:tcPr>
-            <w:tcW w:w="3402" w:type="dxa"/>
-            <w:tcMar/>
-          </w:tcPr>
-          <w:p wp14:textId="77777777">
-            <w:r>
+            <w:tcW w:w="5672" w:type="dxa"/>
+          </w:tcPr>
+          <w:p/>
+        </w:tc>
+        <w:tc>
+          <w:tcPr>
+            <w:tcW w:w="3387" w:type="dxa"/>
+          </w:tcPr>
+          <w:p>
+            <w:pPr>
+              <w:rPr>
+                <w:lang w:val="en-US"/>
+              </w:rPr>
+            </w:pPr>
+            <w:r>
+              <w:rPr>
+                <w:lang w:val="en-US"/>
+              </w:rPr>
               <w:t xml:space="preserve">Open </w:t>
             </w:r>
             <w:proofErr w:type="spellStart"/>
             <w:r>
+              <w:rPr>
+                <w:lang w:val="en-US"/>
+              </w:rPr>
               <w:t>Codesys</w:t>
             </w:r>
             <w:proofErr w:type="spellEnd"/>
             <w:r>
+              <w:rPr>
+                <w:lang w:val="en-US"/>
+              </w:rPr>
               <w:t xml:space="preserve"> </w:t>
             </w:r>
             <w:proofErr w:type="spellStart"/>
             <w:r>
+              <w:rPr>
+                <w:lang w:val="en-US"/>
+              </w:rPr>
               <w:t>Projectarchive</w:t>
             </w:r>
             <w:proofErr w:type="spellEnd"/>
             <w:r>
+              <w:rPr>
+                <w:lang w:val="en-US"/>
+              </w:rPr>
               <w:t xml:space="preserve"> </w:t>
             </w:r>
-            <w:proofErr w:type="spellStart"/>
-            <w:r>
-              <w:t>whitout</w:t>
-            </w:r>
-            <w:proofErr w:type="spellEnd"/>
-            <w:r>
-              <w:t xml:space="preserve"> </w:t>
-            </w:r>
-            <w:proofErr w:type="spellStart"/>
-            <w:r>
-              <w:t>upgrading</w:t>
-            </w:r>
-            <w:proofErr w:type="spellEnd"/>
-            <w:r>
-              <w:t xml:space="preserve"> </w:t>
-            </w:r>
-            <w:proofErr w:type="spellStart"/>
-            <w:r>
-              <w:t>the</w:t>
-            </w:r>
-            <w:proofErr w:type="spellEnd"/>
-            <w:r>
-              <w:t xml:space="preserve"> </w:t>
-            </w:r>
-            <w:proofErr w:type="spellStart"/>
-            <w:r>
-              <w:t>project</w:t>
-            </w:r>
-            <w:proofErr w:type="spellEnd"/>
-            <w:r>
-              <w:t xml:space="preserve"> </w:t>
-            </w:r>
-            <w:proofErr w:type="spellStart"/>
-            <w:r>
-              <w:t>to</w:t>
-            </w:r>
-            <w:proofErr w:type="spellEnd"/>
-            <w:r>
-              <w:t xml:space="preserve"> a </w:t>
-            </w:r>
-            <w:proofErr w:type="spellStart"/>
-            <w:r>
-              <w:t>newer</w:t>
-            </w:r>
-            <w:proofErr w:type="spellEnd"/>
-            <w:r>
-              <w:t xml:space="preserve"> </w:t>
-            </w:r>
-            <w:proofErr w:type="spellStart"/>
-            <w:r>
-              <w:t>version</w:t>
-            </w:r>
-            <w:proofErr w:type="spellEnd"/>
-            <w:r>
-              <w:t>.</w:t>
+            <w:r>
+              <w:rPr>
+                <w:lang w:val="en-US"/>
+              </w:rPr>
+              <w:t>without</w:t>
+            </w:r>
+            <w:r>
+              <w:rPr>
+                <w:lang w:val="en-US"/>
+              </w:rPr>
+              <w:t xml:space="preserve"> upgrading the project to a newer version.</w:t>
             </w:r>
           </w:p>
         </w:tc>
       </w:tr>
-      <w:tr xmlns:wp14="http://schemas.microsoft.com/office/word/2010/wordml" wp14:textId="77777777">
-        <w:tc>
-          <w:tcPr>
-            <w:tcW w:w="491" w:type="dxa"/>
-            <w:tcMar/>
-          </w:tcPr>
-          <w:p wp14:textId="77777777">
+      <w:tr>
+        <w:tc>
+          <w:tcPr>
+            <w:tcW w:w="575" w:type="dxa"/>
+          </w:tcPr>
+          <w:p>
             <w:r>
               <w:t>2.</w:t>
             </w:r>
@@ -399,17 +335,16 @@
         </w:tc>
         <w:tc>
           <w:tcPr>
-            <w:tcW w:w="5741" w:type="dxa"/>
-            <w:tcMar/>
-          </w:tcPr>
-          <w:p wp14:textId="77777777">
+            <w:tcW w:w="5672" w:type="dxa"/>
+          </w:tcPr>
+          <w:p>
             <w:r>
               <w:rPr>
                 <w:noProof/>
                 <w:lang w:eastAsia="de-CH"/>
               </w:rPr>
               <w:drawing>
-                <wp:inline xmlns:wp14="http://schemas.microsoft.com/office/word/2010/wordprocessingDrawing" distT="0" distB="0" distL="0" distR="0" wp14:anchorId="7619298B" wp14:editId="4B3D9B8E">
+                <wp:inline distT="0" distB="0" distL="0" distR="0" wp14:anchorId="7619298B" wp14:editId="4B3D9B8E">
                   <wp:extent cx="2152650" cy="228600"/>
                   <wp:effectExtent l="0" t="0" r="0" b="0"/>
                   <wp:docPr id="3" name="Grafik 3"/>
@@ -424,7 +359,7 @@
                           <pic:cNvPicPr/>
                         </pic:nvPicPr>
                         <pic:blipFill rotWithShape="1">
-                          <a:blip r:embed="rId4"/>
+                          <a:blip r:embed="rId9"/>
                           <a:srcRect t="10909" b="45455"/>
                           <a:stretch/>
                         </pic:blipFill>
@@ -452,7 +387,7 @@
               </w:drawing>
             </w:r>
           </w:p>
-          <w:p wp14:textId="77777777">
+          <w:p>
             <w:pPr>
               <w:rPr>
                 <w:b/>
@@ -465,7 +400,7 @@
                 <mc:AlternateContent>
                   <mc:Choice Requires="w16se"/>
                   <mc:Fallback>
-                    <w:rFonts w:ascii="Segoe UI Emoji" w:hAnsi="Segoe UI Emoji" w:eastAsia="Segoe UI Emoji" w:cs="Segoe UI Emoji"/>
+                    <w:rFonts w:ascii="Segoe UI Emoji" w:eastAsia="Segoe UI Emoji" w:hAnsi="Segoe UI Emoji" w:cs="Segoe UI Emoji"/>
                   </mc:Fallback>
                 </mc:AlternateContent>
                 <w:b/>
@@ -482,28 +417,31 @@
               </mc:AlternateContent>
             </w:r>
           </w:p>
-          <w:p wp14:textId="77777777">
-            <w:r>
+          <w:p>
+            <w:r>
+              <w:rPr>
+                <w:noProof/>
+              </w:rPr>
               <w:drawing>
-                <wp:inline xmlns:wp14="http://schemas.microsoft.com/office/word/2010/wordprocessingDrawing" wp14:editId="10852201" wp14:anchorId="69B02792">
+                <wp:inline distT="0" distB="0" distL="0" distR="0" wp14:anchorId="69B02792" wp14:editId="10852201">
                   <wp:extent cx="3054350" cy="1291600"/>
                   <wp:effectExtent l="0" t="0" r="0" b="3810"/>
-                  <wp:docPr id="97709249" name="" title=""/>
+                  <wp:docPr id="97709249" name="Grafik 97709249"/>
                   <wp:cNvGraphicFramePr>
-                    <a:graphicFrameLocks noChangeAspect="1"/>
+                    <a:graphicFrameLocks xmlns:a="http://schemas.openxmlformats.org/drawingml/2006/main" noChangeAspect="1"/>
                   </wp:cNvGraphicFramePr>
-                  <a:graphic>
+                  <a:graphic xmlns:a="http://schemas.openxmlformats.org/drawingml/2006/main">
                     <a:graphicData uri="http://schemas.openxmlformats.org/drawingml/2006/picture">
-                      <pic:pic>
+                      <pic:pic xmlns:pic="http://schemas.openxmlformats.org/drawingml/2006/picture">
                         <pic:nvPicPr>
                           <pic:cNvPr id="0" name=""/>
                           <pic:cNvPicPr/>
                         </pic:nvPicPr>
                         <pic:blipFill>
-                          <a:blip r:embed="R008f39bba9b84223">
+                          <a:blip r:embed="rId10">
                             <a:extLst>
-                              <a:ext xmlns:a="http://schemas.openxmlformats.org/drawingml/2006/main" uri="{28A0092B-C50C-407E-A947-70E740481C1C}">
-                                <a14:useLocalDpi val="0"/>
+                              <a:ext uri="{28A0092B-C50C-407E-A947-70E740481C1C}">
+                                <a14:useLocalDpi xmlns:a14="http://schemas.microsoft.com/office/drawing/2010/main" val="0"/>
                               </a:ext>
                             </a:extLst>
                           </a:blip>
@@ -512,7 +450,7 @@
                           </a:stretch>
                         </pic:blipFill>
                         <pic:spPr>
-                          <a:xfrm rot="0" flipH="0" flipV="0">
+                          <a:xfrm>
                             <a:off x="0" y="0"/>
                             <a:ext cx="3054350" cy="1291600"/>
                           </a:xfrm>
@@ -530,74 +468,36 @@
         </w:tc>
         <w:tc>
           <w:tcPr>
-            <w:tcW w:w="3402" w:type="dxa"/>
-            <w:tcMar/>
-          </w:tcPr>
-          <w:p wp14:textId="77777777">
-            <w:r>
-              <w:t xml:space="preserve">Go </w:t>
-            </w:r>
-            <w:proofErr w:type="spellStart"/>
-            <w:r>
-              <w:t>to</w:t>
-            </w:r>
-            <w:proofErr w:type="spellEnd"/>
-            <w:r>
-              <w:t xml:space="preserve"> «Ethernet»:</w:t>
-            </w:r>
-            <w:r>
+            <w:tcW w:w="3387" w:type="dxa"/>
+          </w:tcPr>
+          <w:p>
+            <w:pPr>
+              <w:rPr>
+                <w:lang w:val="en-US"/>
+              </w:rPr>
+            </w:pPr>
+            <w:r>
+              <w:rPr>
+                <w:lang w:val="en-US"/>
+              </w:rPr>
+              <w:t>Go to «Ethernet»:</w:t>
+            </w:r>
+            <w:r>
+              <w:rPr>
+                <w:lang w:val="en-US"/>
+              </w:rPr>
               <w:br/>
-            </w:r>
-            <w:proofErr w:type="spellStart"/>
-            <w:r>
-              <w:t>select</w:t>
-            </w:r>
-            <w:proofErr w:type="spellEnd"/>
-            <w:r>
-              <w:t xml:space="preserve"> </w:t>
-            </w:r>
-            <w:proofErr w:type="spellStart"/>
-            <w:r>
-              <w:t>the</w:t>
-            </w:r>
-            <w:proofErr w:type="spellEnd"/>
-            <w:r>
-              <w:t xml:space="preserve"> </w:t>
-            </w:r>
-            <w:proofErr w:type="spellStart"/>
-            <w:r>
-              <w:t>right</w:t>
-            </w:r>
-            <w:proofErr w:type="spellEnd"/>
-            <w:r>
-              <w:t xml:space="preserve"> Interface </w:t>
-            </w:r>
-            <w:proofErr w:type="spellStart"/>
-            <w:r>
-              <w:t>from</w:t>
-            </w:r>
-            <w:proofErr w:type="spellEnd"/>
-            <w:r>
-              <w:t xml:space="preserve"> </w:t>
-            </w:r>
-            <w:proofErr w:type="spellStart"/>
-            <w:r>
-              <w:t>the</w:t>
-            </w:r>
-            <w:proofErr w:type="spellEnd"/>
-            <w:r>
-              <w:t xml:space="preserve"> PC.</w:t>
+              <w:t>select the right Interface from the PC.</w:t>
             </w:r>
           </w:p>
         </w:tc>
       </w:tr>
-      <w:tr xmlns:wp14="http://schemas.microsoft.com/office/word/2010/wordml" wp14:textId="77777777">
-        <w:tc>
-          <w:tcPr>
-            <w:tcW w:w="491" w:type="dxa"/>
-            <w:tcMar/>
-          </w:tcPr>
-          <w:p wp14:textId="77777777">
+      <w:tr>
+        <w:tc>
+          <w:tcPr>
+            <w:tcW w:w="575" w:type="dxa"/>
+          </w:tcPr>
+          <w:p>
             <w:r>
               <w:t>3.</w:t>
             </w:r>
@@ -605,17 +505,16 @@
         </w:tc>
         <w:tc>
           <w:tcPr>
-            <w:tcW w:w="5741" w:type="dxa"/>
-            <w:tcMar/>
-          </w:tcPr>
-          <w:p wp14:textId="77777777">
+            <w:tcW w:w="5672" w:type="dxa"/>
+          </w:tcPr>
+          <w:p>
             <w:r>
               <w:rPr>
                 <w:noProof/>
                 <w:lang w:eastAsia="de-CH"/>
               </w:rPr>
               <w:drawing>
-                <wp:inline xmlns:wp14="http://schemas.microsoft.com/office/word/2010/wordprocessingDrawing" distT="0" distB="0" distL="0" distR="0" wp14:anchorId="692932D5" wp14:editId="6C8FF7E8">
+                <wp:inline distT="0" distB="0" distL="0" distR="0" wp14:anchorId="692932D5" wp14:editId="6C8FF7E8">
                   <wp:extent cx="2901950" cy="1984929"/>
                   <wp:effectExtent l="0" t="0" r="0" b="0"/>
                   <wp:docPr id="1" name="Grafik 1"/>
@@ -630,7 +529,7 @@
                           <pic:cNvPicPr/>
                         </pic:nvPicPr>
                         <pic:blipFill rotWithShape="1">
-                          <a:blip r:embed="rId6"/>
+                          <a:blip r:embed="rId11"/>
                           <a:srcRect l="33740" t="74642" r="52932" b="-472"/>
                           <a:stretch/>
                         </pic:blipFill>
@@ -661,125 +560,101 @@
         </w:tc>
         <w:tc>
           <w:tcPr>
-            <w:tcW w:w="3402" w:type="dxa"/>
-            <w:tcMar/>
-          </w:tcPr>
-          <w:p wp14:textId="77777777">
+            <w:tcW w:w="3387" w:type="dxa"/>
+          </w:tcPr>
+          <w:p>
             <w:pPr>
               <w:rPr>
-                <w:lang w:val="fr-CH"/>
+                <w:lang w:val="en-US"/>
               </w:rPr>
             </w:pPr>
             <w:r>
               <w:rPr>
-                <w:lang w:val="fr-CH"/>
+                <w:lang w:val="en-US"/>
               </w:rPr>
               <w:t xml:space="preserve">Open </w:t>
             </w:r>
             <w:proofErr w:type="spellStart"/>
-            <w:proofErr w:type="gramStart"/>
-            <w:r>
-              <w:rPr>
-                <w:lang w:val="fr-CH"/>
+            <w:r>
+              <w:rPr>
+                <w:lang w:val="en-US"/>
               </w:rPr>
               <w:t>Systray</w:t>
             </w:r>
             <w:proofErr w:type="spellEnd"/>
             <w:r>
               <w:rPr>
-                <w:lang w:val="fr-CH"/>
+                <w:lang w:val="en-US"/>
               </w:rPr>
               <w:t>:</w:t>
             </w:r>
-            <w:proofErr w:type="gramEnd"/>
-          </w:p>
-          <w:p wp14:textId="77777777">
+          </w:p>
+          <w:p>
             <w:pPr>
               <w:rPr>
-                <w:lang w:val="fr-CH"/>
+                <w:lang w:val="en-US"/>
               </w:rPr>
             </w:pPr>
             <w:proofErr w:type="spellStart"/>
             <w:r>
               <w:rPr>
+                <w:lang w:val="en-US"/>
+              </w:rPr>
+              <w:t>Rightclick</w:t>
+            </w:r>
+            <w:proofErr w:type="spellEnd"/>
+            <w:r>
+              <w:rPr>
+                <w:lang w:val="en-US"/>
+              </w:rPr>
+              <w:t xml:space="preserve"> on «CODESYS Control Win </w:t>
+            </w:r>
+            <w:proofErr w:type="spellStart"/>
+            <w:r>
+              <w:rPr>
+                <w:lang w:val="en-US"/>
+              </w:rPr>
+              <w:t>SysTray</w:t>
+            </w:r>
+            <w:proofErr w:type="spellEnd"/>
+            <w:r>
+              <w:rPr>
+                <w:lang w:val="en-US"/>
+              </w:rPr>
+              <w:t xml:space="preserve"> X64 »</w:t>
+            </w:r>
+          </w:p>
+          <w:p>
+            <w:pPr>
+              <w:rPr>
+                <w:lang w:val="en-US"/>
+              </w:rPr>
+            </w:pPr>
+          </w:p>
+          <w:p>
+            <w:pPr>
+              <w:rPr>
                 <w:lang w:val="fr-CH"/>
               </w:rPr>
-              <w:t>Rightclick</w:t>
-            </w:r>
-            <w:proofErr w:type="spellEnd"/>
+            </w:pPr>
             <w:r>
               <w:rPr>
                 <w:lang w:val="fr-CH"/>
               </w:rPr>
-              <w:t xml:space="preserve"> on</w:t>
-            </w:r>
-            <w:proofErr w:type="gramStart"/>
-            <w:r>
-              <w:rPr>
-                <w:lang w:val="fr-CH"/>
-              </w:rPr>
-              <w:t xml:space="preserve"> «CODESYS</w:t>
-            </w:r>
-            <w:proofErr w:type="gramEnd"/>
-            <w:r>
-              <w:rPr>
-                <w:lang w:val="fr-CH"/>
-              </w:rPr>
-              <w:t xml:space="preserve"> Control </w:t>
-            </w:r>
-            <w:r>
-              <w:rPr>
-                <w:lang w:val="fr-CH"/>
-              </w:rPr>
-              <w:t xml:space="preserve">Win </w:t>
-            </w:r>
-            <w:proofErr w:type="spellStart"/>
-            <w:r>
-              <w:rPr>
-                <w:lang w:val="fr-CH"/>
-              </w:rPr>
-              <w:t>SysTray</w:t>
-            </w:r>
-            <w:proofErr w:type="spellEnd"/>
-            <w:r>
-              <w:rPr>
-                <w:lang w:val="fr-CH"/>
-              </w:rPr>
-              <w:t xml:space="preserve"> X64 »</w:t>
-            </w:r>
-          </w:p>
-          <w:p wp14:textId="77777777">
-            <w:pPr>
-              <w:rPr>
-                <w:lang w:val="fr-CH"/>
-              </w:rPr>
-            </w:pPr>
-          </w:p>
-          <w:p wp14:textId="77777777">
-            <w:pPr>
-              <w:rPr>
-                <w:lang w:val="fr-CH"/>
-              </w:rPr>
-            </w:pPr>
-            <w:r>
-              <w:rPr>
-                <w:lang w:val="fr-CH"/>
-              </w:rPr>
               <w:t>Select « Start PLC »</w:t>
             </w:r>
           </w:p>
         </w:tc>
       </w:tr>
-      <w:tr xmlns:wp14="http://schemas.microsoft.com/office/word/2010/wordml" wp14:textId="77777777">
+      <w:tr>
         <w:trPr>
           <w:trHeight w:val="1015"/>
         </w:trPr>
         <w:tc>
           <w:tcPr>
-            <w:tcW w:w="491" w:type="dxa"/>
-            <w:tcMar/>
-          </w:tcPr>
-          <w:p wp14:textId="77777777">
+            <w:tcW w:w="575" w:type="dxa"/>
+          </w:tcPr>
+          <w:p>
             <w:r>
               <w:t>4.</w:t>
             </w:r>
@@ -787,31 +662,33 @@
         </w:tc>
         <w:tc>
           <w:tcPr>
-            <w:tcW w:w="5741" w:type="dxa"/>
-            <w:tcMar/>
-          </w:tcPr>
-          <w:p wp14:textId="77777777">
-            <w:r>
+            <w:tcW w:w="5672" w:type="dxa"/>
+          </w:tcPr>
+          <w:p>
+            <w:r>
+              <w:rPr>
+                <w:noProof/>
+              </w:rPr>
               <w:drawing>
-                <wp:inline xmlns:wp14="http://schemas.microsoft.com/office/word/2010/wordprocessingDrawing" wp14:editId="030C72C8" wp14:anchorId="596DA600">
+                <wp:inline distT="0" distB="0" distL="0" distR="0" wp14:anchorId="596DA600" wp14:editId="030C72C8">
                   <wp:extent cx="3431358" cy="577850"/>
                   <wp:effectExtent l="0" t="0" r="0" b="0"/>
-                  <wp:docPr id="2021432313" name="" title=""/>
+                  <wp:docPr id="2021432313" name="Grafik 2021432313"/>
                   <wp:cNvGraphicFramePr>
-                    <a:graphicFrameLocks noChangeAspect="1"/>
+                    <a:graphicFrameLocks xmlns:a="http://schemas.openxmlformats.org/drawingml/2006/main" noChangeAspect="1"/>
                   </wp:cNvGraphicFramePr>
-                  <a:graphic>
+                  <a:graphic xmlns:a="http://schemas.openxmlformats.org/drawingml/2006/main">
                     <a:graphicData uri="http://schemas.openxmlformats.org/drawingml/2006/picture">
-                      <pic:pic>
+                      <pic:pic xmlns:pic="http://schemas.openxmlformats.org/drawingml/2006/picture">
                         <pic:nvPicPr>
                           <pic:cNvPr id="0" name=""/>
                           <pic:cNvPicPr/>
                         </pic:nvPicPr>
                         <pic:blipFill>
-                          <a:blip r:embed="R9d1ae91400f64a8e">
+                          <a:blip r:embed="rId12">
                             <a:extLst>
-                              <a:ext xmlns:a="http://schemas.openxmlformats.org/drawingml/2006/main" uri="{28A0092B-C50C-407E-A947-70E740481C1C}">
-                                <a14:useLocalDpi val="0"/>
+                              <a:ext uri="{28A0092B-C50C-407E-A947-70E740481C1C}">
+                                <a14:useLocalDpi xmlns:a14="http://schemas.microsoft.com/office/drawing/2010/main" val="0"/>
                               </a:ext>
                             </a:extLst>
                           </a:blip>
@@ -820,7 +697,7 @@
                           </a:stretch>
                         </pic:blipFill>
                         <pic:spPr>
-                          <a:xfrm rot="0" flipH="0" flipV="0">
+                          <a:xfrm>
                             <a:off x="0" y="0"/>
                             <a:ext cx="3431358" cy="577850"/>
                           </a:xfrm>
@@ -838,81 +715,63 @@
         </w:tc>
         <w:tc>
           <w:tcPr>
-            <w:tcW w:w="3402" w:type="dxa"/>
-            <w:tcMar/>
-          </w:tcPr>
-          <w:p wp14:textId="77777777">
-            <w:r>
-              <w:t xml:space="preserve">Go </w:t>
+            <w:tcW w:w="3387" w:type="dxa"/>
+          </w:tcPr>
+          <w:p>
+            <w:pPr>
+              <w:rPr>
+                <w:lang w:val="en-US"/>
+              </w:rPr>
+            </w:pPr>
+            <w:r>
+              <w:rPr>
+                <w:lang w:val="en-US"/>
+              </w:rPr>
+              <w:t>Go to Device:</w:t>
+            </w:r>
+          </w:p>
+          <w:p>
+            <w:pPr>
+              <w:rPr>
+                <w:lang w:val="en-US"/>
+              </w:rPr>
+            </w:pPr>
+            <w:r>
+              <w:rPr>
+                <w:lang w:val="en-US"/>
+              </w:rPr>
+              <w:t>Search for the Win PLC</w:t>
+            </w:r>
+          </w:p>
+          <w:p>
+            <w:r>
+              <w:t xml:space="preserve">Set </w:t>
             </w:r>
             <w:proofErr w:type="spellStart"/>
             <w:r>
-              <w:t>to</w:t>
+              <w:t>active</w:t>
             </w:r>
             <w:proofErr w:type="spellEnd"/>
             <w:r>
-              <w:t xml:space="preserve"> Device:</w:t>
-            </w:r>
-          </w:p>
-          <w:p wp14:textId="77777777">
-            <w:r>
-              <w:t xml:space="preserve">Search </w:t>
+              <w:t xml:space="preserve"> </w:t>
             </w:r>
             <w:proofErr w:type="spellStart"/>
             <w:r>
-              <w:t>for</w:t>
+              <w:t>path</w:t>
             </w:r>
             <w:proofErr w:type="spellEnd"/>
             <w:r>
               <w:t xml:space="preserve"> </w:t>
             </w:r>
-            <w:proofErr w:type="spellStart"/>
-            <w:r>
-              <w:t>the</w:t>
-            </w:r>
-            <w:proofErr w:type="spellEnd"/>
-            <w:r>
-              <w:t xml:space="preserve"> </w:t>
-            </w:r>
-            <w:proofErr w:type="spellStart"/>
-            <w:r>
-              <w:t>Win</w:t>
-            </w:r>
-            <w:proofErr w:type="spellEnd"/>
-            <w:r>
-              <w:t xml:space="preserve"> PLC</w:t>
-            </w:r>
-          </w:p>
-          <w:p wp14:textId="77777777">
-            <w:r>
-              <w:t xml:space="preserve">Set </w:t>
-            </w:r>
-            <w:proofErr w:type="spellStart"/>
-            <w:r>
-              <w:t>active</w:t>
-            </w:r>
-            <w:proofErr w:type="spellEnd"/>
-            <w:r>
-              <w:t xml:space="preserve"> </w:t>
-            </w:r>
-            <w:proofErr w:type="spellStart"/>
-            <w:r>
-              <w:t>path</w:t>
-            </w:r>
-            <w:proofErr w:type="spellEnd"/>
-            <w:r>
-              <w:t xml:space="preserve"> </w:t>
-            </w:r>
           </w:p>
         </w:tc>
       </w:tr>
-      <w:tr xmlns:wp14="http://schemas.microsoft.com/office/word/2010/wordml" wp14:textId="77777777">
-        <w:tc>
-          <w:tcPr>
-            <w:tcW w:w="491" w:type="dxa"/>
-            <w:tcMar/>
-          </w:tcPr>
-          <w:p wp14:textId="77777777">
+      <w:tr>
+        <w:tc>
+          <w:tcPr>
+            <w:tcW w:w="575" w:type="dxa"/>
+          </w:tcPr>
+          <w:p>
             <w:r>
               <w:t>5.</w:t>
             </w:r>
@@ -920,31 +779,33 @@
         </w:tc>
         <w:tc>
           <w:tcPr>
-            <w:tcW w:w="5741" w:type="dxa"/>
-            <w:tcMar/>
-          </w:tcPr>
-          <w:p wp14:textId="77777777">
-            <w:r>
+            <w:tcW w:w="5672" w:type="dxa"/>
+          </w:tcPr>
+          <w:p>
+            <w:r>
+              <w:rPr>
+                <w:noProof/>
+              </w:rPr>
               <w:drawing>
-                <wp:inline xmlns:wp14="http://schemas.microsoft.com/office/word/2010/wordprocessingDrawing" wp14:editId="78DB7128" wp14:anchorId="186334CC">
+                <wp:inline distT="0" distB="0" distL="0" distR="0" wp14:anchorId="186334CC" wp14:editId="78DB7128">
                   <wp:extent cx="3095625" cy="409575"/>
                   <wp:effectExtent l="0" t="0" r="9525" b="9525"/>
-                  <wp:docPr id="476812534" name="" title=""/>
+                  <wp:docPr id="476812534" name="Grafik 476812534"/>
                   <wp:cNvGraphicFramePr>
-                    <a:graphicFrameLocks noChangeAspect="1"/>
+                    <a:graphicFrameLocks xmlns:a="http://schemas.openxmlformats.org/drawingml/2006/main" noChangeAspect="1"/>
                   </wp:cNvGraphicFramePr>
-                  <a:graphic>
+                  <a:graphic xmlns:a="http://schemas.openxmlformats.org/drawingml/2006/main">
                     <a:graphicData uri="http://schemas.openxmlformats.org/drawingml/2006/picture">
-                      <pic:pic>
+                      <pic:pic xmlns:pic="http://schemas.openxmlformats.org/drawingml/2006/picture">
                         <pic:nvPicPr>
                           <pic:cNvPr id="0" name=""/>
                           <pic:cNvPicPr/>
                         </pic:nvPicPr>
                         <pic:blipFill>
-                          <a:blip r:embed="R576a98b4814647a2">
+                          <a:blip r:embed="rId13">
                             <a:extLst>
-                              <a:ext xmlns:a="http://schemas.openxmlformats.org/drawingml/2006/main" uri="{28A0092B-C50C-407E-A947-70E740481C1C}">
-                                <a14:useLocalDpi val="0"/>
+                              <a:ext uri="{28A0092B-C50C-407E-A947-70E740481C1C}">
+                                <a14:useLocalDpi xmlns:a14="http://schemas.microsoft.com/office/drawing/2010/main" val="0"/>
                               </a:ext>
                             </a:extLst>
                           </a:blip>
@@ -953,7 +814,7 @@
                           </a:stretch>
                         </pic:blipFill>
                         <pic:spPr>
-                          <a:xfrm rot="0" flipH="0" flipV="0">
+                          <a:xfrm>
                             <a:off x="0" y="0"/>
                             <a:ext cx="3095625" cy="409575"/>
                           </a:xfrm>
@@ -971,157 +832,90 @@
         </w:tc>
         <w:tc>
           <w:tcPr>
-            <w:tcW w:w="3402" w:type="dxa"/>
-            <w:tcMar/>
-          </w:tcPr>
-          <w:p wp14:textId="77777777">
-            <w:r>
-              <w:t xml:space="preserve">Connect </w:t>
+            <w:tcW w:w="3387" w:type="dxa"/>
+          </w:tcPr>
+          <w:p>
+            <w:pPr>
+              <w:rPr>
+                <w:lang w:val="en-US"/>
+              </w:rPr>
+            </w:pPr>
+            <w:r>
+              <w:rPr>
+                <w:lang w:val="en-US"/>
+              </w:rPr>
+              <w:t>Connect with Win PLC by pressing the green button</w:t>
+            </w:r>
+          </w:p>
+          <w:p>
+            <w:pPr>
+              <w:rPr>
+                <w:lang w:val="en-US"/>
+              </w:rPr>
+            </w:pPr>
+            <w:r>
+              <w:rPr>
+                <w:lang w:val="en-US"/>
+              </w:rPr>
+              <w:t xml:space="preserve">and download </w:t>
+            </w:r>
+            <w:r>
+              <w:rPr>
+                <w:lang w:val="en-US"/>
+              </w:rPr>
+              <w:t xml:space="preserve">the </w:t>
+            </w:r>
+            <w:r>
+              <w:rPr>
+                <w:lang w:val="en-US"/>
+              </w:rPr>
+              <w:t>program to Device</w:t>
+            </w:r>
+          </w:p>
+        </w:tc>
+      </w:tr>
+      <w:tr>
+        <w:tc>
+          <w:tcPr>
+            <w:tcW w:w="575" w:type="dxa"/>
+          </w:tcPr>
+          <w:p>
+            <w:r>
+              <w:t>6.</w:t>
+            </w:r>
+          </w:p>
+        </w:tc>
+        <w:tc>
+          <w:tcPr>
+            <w:tcW w:w="5672" w:type="dxa"/>
+          </w:tcPr>
+          <w:p/>
+        </w:tc>
+        <w:tc>
+          <w:tcPr>
+            <w:tcW w:w="3387" w:type="dxa"/>
+          </w:tcPr>
+          <w:p>
+            <w:r>
+              <w:t xml:space="preserve">Start </w:t>
             </w:r>
             <w:proofErr w:type="spellStart"/>
             <w:r>
-              <w:t>with</w:t>
+              <w:t>application</w:t>
             </w:r>
             <w:proofErr w:type="spellEnd"/>
             <w:r>
-              <w:t xml:space="preserve"> </w:t>
-            </w:r>
-            <w:proofErr w:type="spellStart"/>
-            <w:r>
-              <w:t>Win</w:t>
-            </w:r>
-            <w:proofErr w:type="spellEnd"/>
-            <w:r>
-              <w:t xml:space="preserve"> PLC </w:t>
-            </w:r>
-            <w:proofErr w:type="spellStart"/>
-            <w:r>
-              <w:t>by</w:t>
-            </w:r>
-            <w:proofErr w:type="spellEnd"/>
-            <w:r>
-              <w:t xml:space="preserve"> </w:t>
-            </w:r>
-            <w:proofErr w:type="spellStart"/>
-            <w:r>
-              <w:t>pressing</w:t>
-            </w:r>
-            <w:proofErr w:type="spellEnd"/>
-            <w:r>
-              <w:t xml:space="preserve"> </w:t>
-            </w:r>
-            <w:proofErr w:type="spellStart"/>
-            <w:r>
-              <w:t>the</w:t>
-            </w:r>
-            <w:proofErr w:type="spellEnd"/>
-            <w:r>
-              <w:t xml:space="preserve"> </w:t>
-            </w:r>
-            <w:proofErr w:type="spellStart"/>
-            <w:r>
-              <w:t>green</w:t>
-            </w:r>
-            <w:proofErr w:type="spellEnd"/>
-            <w:r>
-              <w:t xml:space="preserve"> </w:t>
-            </w:r>
-            <w:proofErr w:type="spellStart"/>
-            <w:r>
-              <w:t>button</w:t>
-            </w:r>
-            <w:proofErr w:type="spellEnd"/>
-          </w:p>
-          <w:p wp14:textId="77777777">
-            <w:proofErr w:type="spellStart"/>
-            <w:r>
-              <w:t>and</w:t>
-            </w:r>
-            <w:proofErr w:type="spellEnd"/>
-            <w:r>
-              <w:t xml:space="preserve"> </w:t>
-            </w:r>
-            <w:proofErr w:type="spellStart"/>
-            <w:r>
-              <w:t>download</w:t>
-            </w:r>
-            <w:proofErr w:type="spellEnd"/>
-            <w:r>
-              <w:t xml:space="preserve"> </w:t>
-            </w:r>
-            <w:proofErr w:type="spellStart"/>
-            <w:r>
-              <w:t>the</w:t>
-            </w:r>
-            <w:proofErr w:type="spellEnd"/>
-            <w:r>
-              <w:t xml:space="preserve"> </w:t>
-            </w:r>
-            <w:proofErr w:type="spellStart"/>
-            <w:r>
-              <w:t>program</w:t>
-            </w:r>
-            <w:proofErr w:type="spellEnd"/>
-            <w:r>
-              <w:t xml:space="preserve"> </w:t>
-            </w:r>
-            <w:proofErr w:type="spellStart"/>
-            <w:r>
-              <w:t>to</w:t>
-            </w:r>
-            <w:proofErr w:type="spellEnd"/>
-            <w:r>
-              <w:t xml:space="preserve"> Device</w:t>
+              <w:t xml:space="preserve"> (F5)</w:t>
             </w:r>
           </w:p>
         </w:tc>
       </w:tr>
-      <w:tr xmlns:wp14="http://schemas.microsoft.com/office/word/2010/wordml" wp14:textId="77777777">
-        <w:tc>
-          <w:tcPr>
-            <w:tcW w:w="491" w:type="dxa"/>
-            <w:tcMar/>
-          </w:tcPr>
-          <w:p wp14:textId="77777777">
-            <w:r>
-              <w:t>6.</w:t>
-            </w:r>
-          </w:p>
-        </w:tc>
-        <w:tc>
-          <w:tcPr>
-            <w:tcW w:w="5741" w:type="dxa"/>
-            <w:tcMar/>
-          </w:tcPr>
-          <w:p wp14:textId="77777777"/>
-        </w:tc>
-        <w:tc>
-          <w:tcPr>
-            <w:tcW w:w="3402" w:type="dxa"/>
-            <w:tcMar/>
-          </w:tcPr>
-          <w:p wp14:textId="77777777">
-            <w:r>
-              <w:t xml:space="preserve">Start </w:t>
-            </w:r>
-            <w:proofErr w:type="spellStart"/>
-            <w:r>
-              <w:t>application</w:t>
-            </w:r>
-            <w:proofErr w:type="spellEnd"/>
-            <w:r>
-              <w:t xml:space="preserve"> (F5)</w:t>
-            </w:r>
-          </w:p>
-        </w:tc>
-      </w:tr>
-      <w:tr xmlns:wp14="http://schemas.microsoft.com/office/word/2010/wordml" wp14:textId="77777777">
-        <w:tc>
-          <w:tcPr>
-            <w:tcW w:w="491" w:type="dxa"/>
-            <w:tcMar/>
-          </w:tcPr>
-          <w:p wp14:textId="77777777">
+      <w:tr>
+        <w:tc>
+          <w:tcPr>
+            <w:tcW w:w="575" w:type="dxa"/>
+          </w:tcPr>
+          <w:p>
             <w:r>
               <w:t>7.</w:t>
             </w:r>
@@ -1129,31 +923,33 @@
         </w:tc>
         <w:tc>
           <w:tcPr>
-            <w:tcW w:w="5741" w:type="dxa"/>
-            <w:tcMar/>
-          </w:tcPr>
-          <w:p wp14:textId="77777777">
-            <w:r>
+            <w:tcW w:w="5672" w:type="dxa"/>
+          </w:tcPr>
+          <w:p>
+            <w:r>
+              <w:rPr>
+                <w:noProof/>
+              </w:rPr>
               <w:drawing>
-                <wp:inline xmlns:wp14="http://schemas.microsoft.com/office/word/2010/wordprocessingDrawing" wp14:editId="6CAF18A6" wp14:anchorId="08DB2226">
+                <wp:inline distT="0" distB="0" distL="0" distR="0" wp14:anchorId="08DB2226" wp14:editId="6CAF18A6">
                   <wp:extent cx="3333750" cy="1158287"/>
                   <wp:effectExtent l="0" t="0" r="0" b="3810"/>
-                  <wp:docPr id="1501339293" name="" title=""/>
+                  <wp:docPr id="1501339293" name="Grafik 1501339293"/>
                   <wp:cNvGraphicFramePr>
-                    <a:graphicFrameLocks noChangeAspect="1"/>
+                    <a:graphicFrameLocks xmlns:a="http://schemas.openxmlformats.org/drawingml/2006/main" noChangeAspect="1"/>
                   </wp:cNvGraphicFramePr>
-                  <a:graphic>
+                  <a:graphic xmlns:a="http://schemas.openxmlformats.org/drawingml/2006/main">
                     <a:graphicData uri="http://schemas.openxmlformats.org/drawingml/2006/picture">
-                      <pic:pic>
+                      <pic:pic xmlns:pic="http://schemas.openxmlformats.org/drawingml/2006/picture">
                         <pic:nvPicPr>
                           <pic:cNvPr id="0" name=""/>
                           <pic:cNvPicPr/>
                         </pic:nvPicPr>
                         <pic:blipFill>
-                          <a:blip r:embed="R89c949ce666a4897">
+                          <a:blip r:embed="rId14" cstate="print">
                             <a:extLst>
-                              <a:ext xmlns:a="http://schemas.openxmlformats.org/drawingml/2006/main" uri="{28A0092B-C50C-407E-A947-70E740481C1C}">
-                                <a14:useLocalDpi val="0"/>
+                              <a:ext uri="{28A0092B-C50C-407E-A947-70E740481C1C}">
+                                <a14:useLocalDpi xmlns:a14="http://schemas.microsoft.com/office/drawing/2010/main" val="0"/>
                               </a:ext>
                             </a:extLst>
                           </a:blip>
@@ -1162,7 +958,7 @@
                           </a:stretch>
                         </pic:blipFill>
                         <pic:spPr>
-                          <a:xfrm rot="0" flipH="0" flipV="0">
+                          <a:xfrm>
                             <a:off x="0" y="0"/>
                             <a:ext cx="3333750" cy="1158287"/>
                           </a:xfrm>
@@ -1180,130 +976,126 @@
         </w:tc>
         <w:tc>
           <w:tcPr>
-            <w:tcW w:w="3402" w:type="dxa"/>
-            <w:tcMar/>
-          </w:tcPr>
-          <w:p wp14:textId="77777777">
+            <w:tcW w:w="3387" w:type="dxa"/>
+          </w:tcPr>
+          <w:p>
             <w:pPr>
               <w:rPr>
-                <w:lang w:val="fr-CH"/>
+                <w:lang w:val="en-US"/>
               </w:rPr>
             </w:pPr>
             <w:r>
               <w:rPr>
-                <w:lang w:val="fr-CH"/>
+                <w:lang w:val="en-US"/>
               </w:rPr>
               <w:t xml:space="preserve">Go to </w:t>
             </w:r>
             <w:proofErr w:type="spellStart"/>
             <w:r>
               <w:rPr>
-                <w:lang w:val="fr-CH"/>
+                <w:lang w:val="en-US"/>
               </w:rPr>
               <w:t>MPS_Simulation</w:t>
             </w:r>
             <w:proofErr w:type="spellEnd"/>
           </w:p>
-          <w:p wp14:textId="77777777">
-            <w:proofErr w:type="spellStart"/>
-            <w:r>
+          <w:p>
+            <w:pPr>
+              <w:rPr>
+                <w:lang w:val="en-US"/>
+              </w:rPr>
+            </w:pPr>
+            <w:r>
+              <w:rPr>
+                <w:lang w:val="en-US"/>
+              </w:rPr>
               <w:t>or</w:t>
             </w:r>
-            <w:proofErr w:type="spellEnd"/>
-            <w:r>
-              <w:t xml:space="preserve"> open </w:t>
-            </w:r>
-            <w:proofErr w:type="spellStart"/>
-            <w:r>
-              <w:t>following</w:t>
-            </w:r>
-            <w:proofErr w:type="spellEnd"/>
-            <w:r>
-              <w:t xml:space="preserve"> </w:t>
+            <w:r>
+              <w:rPr>
+                <w:lang w:val="en-US"/>
+              </w:rPr>
+              <w:t xml:space="preserve"> open following </w:t>
             </w:r>
             <w:proofErr w:type="gramStart"/>
             <w:r>
+              <w:rPr>
+                <w:lang w:val="en-US"/>
+              </w:rPr>
               <w:t>URL :</w:t>
             </w:r>
             <w:proofErr w:type="gramEnd"/>
           </w:p>
-          <w:p wp14:textId="77777777">
-            <w:hyperlink w:history="1" r:id="rId10">
+          <w:p>
+            <w:pPr>
+              <w:rPr>
+                <w:lang w:val="en-US"/>
+              </w:rPr>
+            </w:pPr>
+            <w:hyperlink r:id="rId15" w:history="1">
               <w:r>
                 <w:rPr>
                   <w:rStyle w:val="Hyperlink"/>
+                  <w:lang w:val="en-US"/>
                 </w:rPr>
                 <w:t>http://localhost:8080/webvisu.htm</w:t>
               </w:r>
             </w:hyperlink>
           </w:p>
-          <w:p wp14:textId="77777777"/>
-          <w:p wp14:textId="77777777">
+          <w:p>
+            <w:pPr>
+              <w:rPr>
+                <w:lang w:val="en-US"/>
+              </w:rPr>
+            </w:pPr>
+          </w:p>
+          <w:p>
+            <w:pPr>
+              <w:rPr>
+                <w:lang w:val="en-US"/>
+              </w:rPr>
+            </w:pPr>
+            <w:r>
+              <w:rPr>
+                <w:lang w:val="en-US"/>
+              </w:rPr>
+              <w:t xml:space="preserve">replace «localhost» with the IP </w:t>
+            </w:r>
             <w:proofErr w:type="spellStart"/>
             <w:r>
-              <w:t>replace</w:t>
+              <w:rPr>
+                <w:lang w:val="en-US"/>
+              </w:rPr>
+              <w:t>adress</w:t>
             </w:r>
             <w:proofErr w:type="spellEnd"/>
             <w:r>
-              <w:t xml:space="preserve"> «</w:t>
-            </w:r>
-            <w:proofErr w:type="spellStart"/>
-            <w:r>
-              <w:t>localhost</w:t>
-            </w:r>
-            <w:proofErr w:type="spellEnd"/>
-            <w:r>
-              <w:t xml:space="preserve">» </w:t>
-            </w:r>
-            <w:proofErr w:type="spellStart"/>
-            <w:r>
-              <w:t>with</w:t>
-            </w:r>
-            <w:proofErr w:type="spellEnd"/>
-            <w:r>
-              <w:t xml:space="preserve"> </w:t>
-            </w:r>
-            <w:proofErr w:type="spellStart"/>
-            <w:r>
-              <w:t>the</w:t>
-            </w:r>
-            <w:proofErr w:type="spellEnd"/>
-            <w:r>
-              <w:t xml:space="preserve"> IP </w:t>
-            </w:r>
-            <w:proofErr w:type="spellStart"/>
-            <w:r>
-              <w:t>adress</w:t>
-            </w:r>
-            <w:proofErr w:type="spellEnd"/>
-            <w:r>
-              <w:t xml:space="preserve"> </w:t>
-            </w:r>
-            <w:proofErr w:type="spellStart"/>
-            <w:r>
-              <w:t>from</w:t>
-            </w:r>
-            <w:proofErr w:type="spellEnd"/>
-            <w:r>
-              <w:t xml:space="preserve"> </w:t>
-            </w:r>
-            <w:proofErr w:type="spellStart"/>
-            <w:r>
-              <w:t>the</w:t>
-            </w:r>
-            <w:proofErr w:type="spellEnd"/>
-            <w:r>
-              <w:t xml:space="preserve"> WIN PLC</w:t>
-            </w:r>
-          </w:p>
-          <w:p wp14:textId="77777777"/>
+              <w:rPr>
+                <w:lang w:val="en-US"/>
+              </w:rPr>
+              <w:t xml:space="preserve"> from the WIN PLC</w:t>
+            </w:r>
+          </w:p>
+          <w:p>
+            <w:pPr>
+              <w:rPr>
+                <w:lang w:val="en-US"/>
+              </w:rPr>
+            </w:pPr>
+          </w:p>
         </w:tc>
       </w:tr>
     </w:tbl>
-    <w:p xmlns:wp14="http://schemas.microsoft.com/office/word/2010/wordml" wp14:textId="77777777"/>
+    <w:p>
+      <w:pPr>
+        <w:rPr>
+          <w:lang w:val="en-US"/>
+        </w:rPr>
+      </w:pPr>
+    </w:p>
     <w:sectPr>
-      <w:pgSz w:w="11906" w:h="16838" w:orient="portrait"/>
-      <w:pgMar w:top="1417" w:right="1417" w:bottom="1134" w:left="1417" w:header="708" w:footer="708" w:gutter="0"/>
+      <w:pgSz w:w="11906" w:h="16838"/>
+      <w:pgMar w:top="851" w:right="1417" w:bottom="1134" w:left="1417" w:header="708" w:footer="708" w:gutter="0"/>
       <w:cols w:space="708"/>
       <w:docGrid w:linePitch="360"/>
     </w:sectPr>
@@ -1312,11 +1104,11 @@
 </file>
 
 <file path=word/styles.xml><?xml version="1.0" encoding="utf-8"?>
-<w:styles xmlns:wp14="http://schemas.microsoft.com/office/word/2010/wordprocessingDrawing" xmlns:mc="http://schemas.openxmlformats.org/markup-compatibility/2006" xmlns:r="http://schemas.openxmlformats.org/officeDocument/2006/relationships" xmlns:w="http://schemas.openxmlformats.org/wordprocessingml/2006/main" xmlns:w14="http://schemas.microsoft.com/office/word/2010/wordml" xmlns:w15="http://schemas.microsoft.com/office/word/2012/wordml" xmlns:w16se="http://schemas.microsoft.com/office/word/2015/wordml/symex" mc:Ignorable="w14 w15 w16se wp14">
+<w:styles xmlns:mc="http://schemas.openxmlformats.org/markup-compatibility/2006" xmlns:r="http://schemas.openxmlformats.org/officeDocument/2006/relationships" xmlns:w="http://schemas.openxmlformats.org/wordprocessingml/2006/main" xmlns:w14="http://schemas.microsoft.com/office/word/2010/wordml" xmlns:w15="http://schemas.microsoft.com/office/word/2012/wordml" xmlns:w16cid="http://schemas.microsoft.com/office/word/2016/wordml/cid" xmlns:w16se="http://schemas.microsoft.com/office/word/2015/wordml/symex" mc:Ignorable="w14 w15 w16se w16cid">
   <w:docDefaults>
     <w:rPrDefault>
       <w:rPr>
-        <w:rFonts w:asciiTheme="minorHAnsi" w:hAnsiTheme="minorHAnsi" w:eastAsiaTheme="minorHAnsi" w:cstheme="minorBidi"/>
+        <w:rFonts w:asciiTheme="minorHAnsi" w:eastAsiaTheme="minorHAnsi" w:hAnsiTheme="minorHAnsi" w:cstheme="minorBidi"/>
         <w:sz w:val="22"/>
         <w:szCs w:val="22"/>
         <w:lang w:val="de-CH" w:eastAsia="en-US" w:bidi="ar-SA"/>
@@ -1328,17 +1120,17 @@
       </w:pPr>
     </w:pPrDefault>
   </w:docDefaults>
-  <w:latentStyles w:defLockedState="0" w:defUIPriority="99" w:defSemiHidden="0" w:defUnhideWhenUsed="0" w:defQFormat="0" w:count="371">
+  <w:latentStyles w:defLockedState="0" w:defUIPriority="99" w:defSemiHidden="0" w:defUnhideWhenUsed="0" w:defQFormat="0" w:count="375">
     <w:lsdException w:name="Normal" w:uiPriority="0" w:qFormat="1"/>
     <w:lsdException w:name="heading 1" w:uiPriority="9" w:qFormat="1"/>
-    <w:lsdException w:name="heading 2" w:uiPriority="9" w:semiHidden="1" w:unhideWhenUsed="1" w:qFormat="1"/>
-    <w:lsdException w:name="heading 3" w:uiPriority="9" w:semiHidden="1" w:unhideWhenUsed="1" w:qFormat="1"/>
-    <w:lsdException w:name="heading 4" w:uiPriority="9" w:semiHidden="1" w:unhideWhenUsed="1" w:qFormat="1"/>
-    <w:lsdException w:name="heading 5" w:uiPriority="9" w:semiHidden="1" w:unhideWhenUsed="1" w:qFormat="1"/>
-    <w:lsdException w:name="heading 6" w:uiPriority="9" w:semiHidden="1" w:unhideWhenUsed="1" w:qFormat="1"/>
-    <w:lsdException w:name="heading 7" w:uiPriority="9" w:semiHidden="1" w:unhideWhenUsed="1" w:qFormat="1"/>
-    <w:lsdException w:name="heading 8" w:uiPriority="9" w:semiHidden="1" w:unhideWhenUsed="1" w:qFormat="1"/>
-    <w:lsdException w:name="heading 9" w:uiPriority="9" w:semiHidden="1" w:unhideWhenUsed="1" w:qFormat="1"/>
+    <w:lsdException w:name="heading 2" w:semiHidden="1" w:uiPriority="9" w:unhideWhenUsed="1" w:qFormat="1"/>
+    <w:lsdException w:name="heading 3" w:semiHidden="1" w:uiPriority="9" w:unhideWhenUsed="1" w:qFormat="1"/>
+    <w:lsdException w:name="heading 4" w:semiHidden="1" w:uiPriority="9" w:unhideWhenUsed="1" w:qFormat="1"/>
+    <w:lsdException w:name="heading 5" w:semiHidden="1" w:uiPriority="9" w:unhideWhenUsed="1" w:qFormat="1"/>
+    <w:lsdException w:name="heading 6" w:semiHidden="1" w:uiPriority="9" w:unhideWhenUsed="1" w:qFormat="1"/>
+    <w:lsdException w:name="heading 7" w:semiHidden="1" w:uiPriority="9" w:unhideWhenUsed="1" w:qFormat="1"/>
+    <w:lsdException w:name="heading 8" w:semiHidden="1" w:uiPriority="9" w:unhideWhenUsed="1" w:qFormat="1"/>
+    <w:lsdException w:name="heading 9" w:semiHidden="1" w:uiPriority="9" w:unhideWhenUsed="1" w:qFormat="1"/>
     <w:lsdException w:name="index 1" w:semiHidden="1" w:unhideWhenUsed="1"/>
     <w:lsdException w:name="index 2" w:semiHidden="1" w:unhideWhenUsed="1"/>
     <w:lsdException w:name="index 3" w:semiHidden="1" w:unhideWhenUsed="1"/>
@@ -1348,22 +1140,22 @@
     <w:lsdException w:name="index 7" w:semiHidden="1" w:unhideWhenUsed="1"/>
     <w:lsdException w:name="index 8" w:semiHidden="1" w:unhideWhenUsed="1"/>
     <w:lsdException w:name="index 9" w:semiHidden="1" w:unhideWhenUsed="1"/>
-    <w:lsdException w:name="toc 1" w:uiPriority="39" w:semiHidden="1" w:unhideWhenUsed="1"/>
-    <w:lsdException w:name="toc 2" w:uiPriority="39" w:semiHidden="1" w:unhideWhenUsed="1"/>
-    <w:lsdException w:name="toc 3" w:uiPriority="39" w:semiHidden="1" w:unhideWhenUsed="1"/>
-    <w:lsdException w:name="toc 4" w:uiPriority="39" w:semiHidden="1" w:unhideWhenUsed="1"/>
-    <w:lsdException w:name="toc 5" w:uiPriority="39" w:semiHidden="1" w:unhideWhenUsed="1"/>
-    <w:lsdException w:name="toc 6" w:uiPriority="39" w:semiHidden="1" w:unhideWhenUsed="1"/>
-    <w:lsdException w:name="toc 7" w:uiPriority="39" w:semiHidden="1" w:unhideWhenUsed="1"/>
-    <w:lsdException w:name="toc 8" w:uiPriority="39" w:semiHidden="1" w:unhideWhenUsed="1"/>
-    <w:lsdException w:name="toc 9" w:uiPriority="39" w:semiHidden="1" w:unhideWhenUsed="1"/>
+    <w:lsdException w:name="toc 1" w:semiHidden="1" w:uiPriority="39" w:unhideWhenUsed="1"/>
+    <w:lsdException w:name="toc 2" w:semiHidden="1" w:uiPriority="39" w:unhideWhenUsed="1"/>
+    <w:lsdException w:name="toc 3" w:semiHidden="1" w:uiPriority="39" w:unhideWhenUsed="1"/>
+    <w:lsdException w:name="toc 4" w:semiHidden="1" w:uiPriority="39" w:unhideWhenUsed="1"/>
+    <w:lsdException w:name="toc 5" w:semiHidden="1" w:uiPriority="39" w:unhideWhenUsed="1"/>
+    <w:lsdException w:name="toc 6" w:semiHidden="1" w:uiPriority="39" w:unhideWhenUsed="1"/>
+    <w:lsdException w:name="toc 7" w:semiHidden="1" w:uiPriority="39" w:unhideWhenUsed="1"/>
+    <w:lsdException w:name="toc 8" w:semiHidden="1" w:uiPriority="39" w:unhideWhenUsed="1"/>
+    <w:lsdException w:name="toc 9" w:semiHidden="1" w:uiPriority="39" w:unhideWhenUsed="1"/>
     <w:lsdException w:name="Normal Indent" w:semiHidden="1" w:unhideWhenUsed="1"/>
     <w:lsdException w:name="footnote text" w:semiHidden="1" w:unhideWhenUsed="1"/>
     <w:lsdException w:name="annotation text" w:semiHidden="1" w:unhideWhenUsed="1"/>
     <w:lsdException w:name="header" w:semiHidden="1" w:unhideWhenUsed="1"/>
     <w:lsdException w:name="footer" w:semiHidden="1" w:unhideWhenUsed="1"/>
     <w:lsdException w:name="index heading" w:semiHidden="1" w:unhideWhenUsed="1"/>
-    <w:lsdException w:name="caption" w:uiPriority="35" w:semiHidden="1" w:unhideWhenUsed="1" w:qFormat="1"/>
+    <w:lsdException w:name="caption" w:semiHidden="1" w:uiPriority="35" w:unhideWhenUsed="1" w:qFormat="1"/>
     <w:lsdException w:name="table of figures" w:semiHidden="1" w:unhideWhenUsed="1"/>
     <w:lsdException w:name="envelope address" w:semiHidden="1" w:unhideWhenUsed="1"/>
     <w:lsdException w:name="envelope return" w:semiHidden="1" w:unhideWhenUsed="1"/>
@@ -1394,7 +1186,7 @@
     <w:lsdException w:name="Title" w:uiPriority="10" w:qFormat="1"/>
     <w:lsdException w:name="Closing" w:semiHidden="1" w:unhideWhenUsed="1"/>
     <w:lsdException w:name="Signature" w:semiHidden="1" w:unhideWhenUsed="1"/>
-    <w:lsdException w:name="Default Paragraph Font" w:uiPriority="1" w:semiHidden="1" w:unhideWhenUsed="1"/>
+    <w:lsdException w:name="Default Paragraph Font" w:semiHidden="1" w:uiPriority="1" w:unhideWhenUsed="1"/>
     <w:lsdException w:name="Body Text" w:semiHidden="1" w:unhideWhenUsed="1"/>
     <w:lsdException w:name="Body Text Indent" w:semiHidden="1" w:unhideWhenUsed="1"/>
     <w:lsdException w:name="List Continue" w:semiHidden="1" w:unhideWhenUsed="1"/>
@@ -1594,8 +1386,8 @@
     <w:lsdException w:name="Subtle Reference" w:uiPriority="31" w:qFormat="1"/>
     <w:lsdException w:name="Intense Reference" w:uiPriority="32" w:qFormat="1"/>
     <w:lsdException w:name="Book Title" w:uiPriority="33" w:qFormat="1"/>
-    <w:lsdException w:name="Bibliography" w:uiPriority="37" w:semiHidden="1" w:unhideWhenUsed="1"/>
-    <w:lsdException w:name="TOC Heading" w:uiPriority="39" w:semiHidden="1" w:unhideWhenUsed="1" w:qFormat="1"/>
+    <w:lsdException w:name="Bibliography" w:semiHidden="1" w:uiPriority="37" w:unhideWhenUsed="1"/>
+    <w:lsdException w:name="TOC Heading" w:semiHidden="1" w:uiPriority="39" w:unhideWhenUsed="1" w:qFormat="1"/>
     <w:lsdException w:name="Plain Table 1" w:uiPriority="41"/>
     <w:lsdException w:name="Plain Table 2" w:uiPriority="42"/>
     <w:lsdException w:name="Plain Table 3" w:uiPriority="43"/>
@@ -1700,18 +1492,22 @@
     <w:lsdException w:name="List Table 5 Dark Accent 6" w:uiPriority="50"/>
     <w:lsdException w:name="List Table 6 Colorful Accent 6" w:uiPriority="51"/>
     <w:lsdException w:name="List Table 7 Colorful Accent 6" w:uiPriority="52"/>
+    <w:lsdException w:name="Mention" w:semiHidden="1" w:unhideWhenUsed="1"/>
+    <w:lsdException w:name="Smart Hyperlink" w:semiHidden="1" w:unhideWhenUsed="1"/>
+    <w:lsdException w:name="Hashtag" w:semiHidden="1" w:unhideWhenUsed="1"/>
+    <w:lsdException w:name="Unresolved Mention" w:semiHidden="1" w:unhideWhenUsed="1"/>
   </w:latentStyles>
-  <w:style w:type="paragraph" w:styleId="Standard" w:default="1">
+  <w:style w:type="paragraph" w:default="1" w:styleId="Standard">
     <w:name w:val="Normal"/>
     <w:qFormat/>
   </w:style>
-  <w:style w:type="character" w:styleId="Absatz-Standardschriftart" w:default="1">
+  <w:style w:type="character" w:default="1" w:styleId="Absatz-Standardschriftart">
     <w:name w:val="Default Paragraph Font"/>
     <w:uiPriority w:val="1"/>
     <w:semiHidden/>
     <w:unhideWhenUsed/>
   </w:style>
-  <w:style w:type="table" w:styleId="NormaleTabelle" w:default="1">
+  <w:style w:type="table" w:default="1" w:styleId="NormaleTabelle">
     <w:name w:val="Normal Table"/>
     <w:uiPriority w:val="99"/>
     <w:semiHidden/>
@@ -1726,7 +1522,7 @@
       </w:tblCellMar>
     </w:tblPr>
   </w:style>
-  <w:style w:type="numbering" w:styleId="KeineListe" w:default="1">
+  <w:style w:type="numbering" w:default="1" w:styleId="KeineListe">
     <w:name w:val="No List"/>
     <w:uiPriority w:val="99"/>
     <w:semiHidden/>
@@ -1745,21 +1541,21 @@
       <w:contextualSpacing/>
     </w:pPr>
     <w:rPr>
-      <w:rFonts w:asciiTheme="majorHAnsi" w:hAnsiTheme="majorHAnsi" w:eastAsiaTheme="majorEastAsia" w:cstheme="majorBidi"/>
+      <w:rFonts w:asciiTheme="majorHAnsi" w:eastAsiaTheme="majorEastAsia" w:hAnsiTheme="majorHAnsi" w:cstheme="majorBidi"/>
       <w:spacing w:val="-10"/>
       <w:kern w:val="28"/>
       <w:sz w:val="56"/>
       <w:szCs w:val="56"/>
     </w:rPr>
   </w:style>
-  <w:style w:type="character" w:styleId="TitelZchn" w:customStyle="1">
+  <w:style w:type="character" w:customStyle="1" w:styleId="TitelZchn">
     <w:name w:val="Titel Zchn"/>
     <w:basedOn w:val="Absatz-Standardschriftart"/>
     <w:link w:val="Titel"/>
     <w:uiPriority w:val="10"/>
     <w:rsid w:val="006124A8"/>
     <w:rPr>
-      <w:rFonts w:asciiTheme="majorHAnsi" w:hAnsiTheme="majorHAnsi" w:eastAsiaTheme="majorEastAsia" w:cstheme="majorBidi"/>
+      <w:rFonts w:asciiTheme="majorHAnsi" w:eastAsiaTheme="majorEastAsia" w:hAnsiTheme="majorHAnsi" w:cstheme="majorBidi"/>
       <w:spacing w:val="-10"/>
       <w:kern w:val="28"/>
       <w:sz w:val="56"/>
@@ -1776,12 +1572,12 @@
     </w:pPr>
     <w:tblPr>
       <w:tblBorders>
-        <w:top w:val="single" w:color="auto" w:sz="4" w:space="0"/>
-        <w:left w:val="single" w:color="auto" w:sz="4" w:space="0"/>
-        <w:bottom w:val="single" w:color="auto" w:sz="4" w:space="0"/>
-        <w:right w:val="single" w:color="auto" w:sz="4" w:space="0"/>
-        <w:insideH w:val="single" w:color="auto" w:sz="4" w:space="0"/>
-        <w:insideV w:val="single" w:color="auto" w:sz="4" w:space="0"/>
+        <w:top w:val="single" w:sz="4" w:space="0" w:color="auto"/>
+        <w:left w:val="single" w:sz="4" w:space="0" w:color="auto"/>
+        <w:bottom w:val="single" w:sz="4" w:space="0" w:color="auto"/>
+        <w:right w:val="single" w:sz="4" w:space="0" w:color="auto"/>
+        <w:insideH w:val="single" w:sz="4" w:space="0" w:color="auto"/>
+        <w:insideV w:val="single" w:sz="4" w:space="0" w:color="auto"/>
       </w:tblBorders>
     </w:tblPr>
   </w:style>
@@ -1793,6 +1589,60 @@
     <w:rsid w:val="003D0107"/>
     <w:rPr>
       <w:color w:val="0563C1" w:themeColor="hyperlink"/>
+      <w:u w:val="single"/>
+    </w:rPr>
+  </w:style>
+  <w:style w:type="paragraph" w:styleId="Sprechblasentext">
+    <w:name w:val="Balloon Text"/>
+    <w:basedOn w:val="Standard"/>
+    <w:link w:val="SprechblasentextZchn"/>
+    <w:uiPriority w:val="99"/>
+    <w:semiHidden/>
+    <w:unhideWhenUsed/>
+    <w:rsid w:val="0012443A"/>
+    <w:pPr>
+      <w:spacing w:after="0" w:line="240" w:lineRule="auto"/>
+    </w:pPr>
+    <w:rPr>
+      <w:rFonts w:ascii="Segoe UI" w:hAnsi="Segoe UI" w:cs="Segoe UI"/>
+      <w:sz w:val="18"/>
+      <w:szCs w:val="18"/>
+    </w:rPr>
+  </w:style>
+  <w:style w:type="character" w:customStyle="1" w:styleId="SprechblasentextZchn">
+    <w:name w:val="Sprechblasentext Zchn"/>
+    <w:basedOn w:val="Absatz-Standardschriftart"/>
+    <w:link w:val="Sprechblasentext"/>
+    <w:uiPriority w:val="99"/>
+    <w:semiHidden/>
+    <w:rsid w:val="0012443A"/>
+    <w:rPr>
+      <w:rFonts w:ascii="Segoe UI" w:hAnsi="Segoe UI" w:cs="Segoe UI"/>
+      <w:sz w:val="18"/>
+      <w:szCs w:val="18"/>
+    </w:rPr>
+  </w:style>
+  <w:style w:type="character" w:styleId="NichtaufgelsteErwhnung">
+    <w:name w:val="Unresolved Mention"/>
+    <w:basedOn w:val="Absatz-Standardschriftart"/>
+    <w:uiPriority w:val="99"/>
+    <w:semiHidden/>
+    <w:unhideWhenUsed/>
+    <w:rsid w:val="001C6BB0"/>
+    <w:rPr>
+      <w:color w:val="605E5C"/>
+      <w:shd w:val="clear" w:color="auto" w:fill="E1DFDD"/>
+    </w:rPr>
+  </w:style>
+  <w:style w:type="character" w:styleId="BesuchterLink">
+    <w:name w:val="FollowedHyperlink"/>
+    <w:basedOn w:val="Absatz-Standardschriftart"/>
+    <w:uiPriority w:val="99"/>
+    <w:semiHidden/>
+    <w:unhideWhenUsed/>
+    <w:rsid w:val="001C6BB0"/>
+    <w:rPr>
+      <w:color w:val="954F72" w:themeColor="followedHyperlink"/>
       <w:u w:val="single"/>
     </w:rPr>
   </w:style>
@@ -2061,6 +1911,21 @@
 </file>
 
 <file path=customXml/item1.xml><?xml version="1.0" encoding="utf-8"?>
+<p:properties xmlns:p="http://schemas.microsoft.com/office/2006/metadata/properties" xmlns:xsi="http://www.w3.org/2001/XMLSchema-instance" xmlns:pc="http://schemas.microsoft.com/office/infopath/2007/PartnerControls">
+  <documentManagement/>
+</p:properties>
+</file>
+
+<file path=customXml/item2.xml><?xml version="1.0" encoding="utf-8"?>
+<?mso-contentType ?>
+<FormTemplates xmlns="http://schemas.microsoft.com/sharepoint/v3/contenttype/forms">
+  <Display>DocumentLibraryForm</Display>
+  <Edit>DocumentLibraryForm</Edit>
+  <New>DocumentLibraryForm</New>
+</FormTemplates>
+</file>
+
+<file path=customXml/item3.xml><?xml version="1.0" encoding="utf-8"?>
 <ct:contentTypeSchema xmlns:ct="http://schemas.microsoft.com/office/2006/metadata/contentType" xmlns:ma="http://schemas.microsoft.com/office/2006/metadata/properties/metaAttributes" ct:_="" ma:_="" ma:contentTypeName="Dokument" ma:contentTypeID="0x010100CA7F42331C2C26418517DD699E6CB751" ma:contentTypeVersion="8" ma:contentTypeDescription="Ein neues Dokument erstellen." ma:contentTypeScope="" ma:versionID="2144a4f294ff69055376aff841bdaa8a">
   <xsd:schema xmlns:xsd="http://www.w3.org/2001/XMLSchema" xmlns:xs="http://www.w3.org/2001/XMLSchema" xmlns:p="http://schemas.microsoft.com/office/2006/metadata/properties" xmlns:ns2="8e441a56-0832-4542-9714-47bfe0559f5f" xmlns:ns3="c1bd8b98-cc9e-46a6-b71b-104d794fef93" targetNamespace="http://schemas.microsoft.com/office/2006/metadata/properties" ma:root="true" ma:fieldsID="4106c1069881d73dc50bd56f9b52ae75" ns2:_="" ns3:_="">
     <xsd:import namespace="8e441a56-0832-4542-9714-47bfe0559f5f"/>
@@ -2251,29 +2116,38 @@
 </ct:contentTypeSchema>
 </file>
 
-<file path=customXml/item2.xml><?xml version="1.0" encoding="utf-8"?>
-<?mso-contentType ?>
-<FormTemplates xmlns="http://schemas.microsoft.com/sharepoint/v3/contenttype/forms">
-  <Display>DocumentLibraryForm</Display>
-  <Edit>DocumentLibraryForm</Edit>
-  <New>DocumentLibraryForm</New>
-</FormTemplates>
-</file>
-
-<file path=customXml/item3.xml><?xml version="1.0" encoding="utf-8"?>
-<p:properties xmlns:p="http://schemas.microsoft.com/office/2006/metadata/properties" xmlns:xsi="http://www.w3.org/2001/XMLSchema-instance" xmlns:pc="http://schemas.microsoft.com/office/infopath/2007/PartnerControls">
-  <documentManagement/>
-</p:properties>
-</file>
-
 <file path=customXml/itemProps1.xml><?xml version="1.0" encoding="utf-8"?>
-<ds:datastoreItem xmlns:ds="http://schemas.openxmlformats.org/officeDocument/2006/customXml" ds:itemID="{63C14AB4-DE5B-46BE-AF02-5E474CD8FF31}"/>
+<ds:datastoreItem xmlns:ds="http://schemas.openxmlformats.org/officeDocument/2006/customXml" ds:itemID="{60413006-B124-4B49-BD16-3059FADDCFD0}">
+  <ds:schemaRefs>
+    <ds:schemaRef ds:uri="http://schemas.microsoft.com/office/2006/metadata/properties"/>
+    <ds:schemaRef ds:uri="http://schemas.microsoft.com/office/infopath/2007/PartnerControls"/>
+  </ds:schemaRefs>
+</ds:datastoreItem>
 </file>
 
 <file path=customXml/itemProps2.xml><?xml version="1.0" encoding="utf-8"?>
-<ds:datastoreItem xmlns:ds="http://schemas.openxmlformats.org/officeDocument/2006/customXml" ds:itemID="{6BDB86B7-C204-4D3C-A36C-BB192B96881B}"/>
+<ds:datastoreItem xmlns:ds="http://schemas.openxmlformats.org/officeDocument/2006/customXml" ds:itemID="{6BDB86B7-C204-4D3C-A36C-BB192B96881B}">
+  <ds:schemaRefs>
+    <ds:schemaRef ds:uri="http://schemas.microsoft.com/sharepoint/v3/contenttype/forms"/>
+  </ds:schemaRefs>
+</ds:datastoreItem>
 </file>
 
 <file path=customXml/itemProps3.xml><?xml version="1.0" encoding="utf-8"?>
-<ds:datastoreItem xmlns:ds="http://schemas.openxmlformats.org/officeDocument/2006/customXml" ds:itemID="{60413006-B124-4B49-BD16-3059FADDCFD0}"/>
+<ds:datastoreItem xmlns:ds="http://schemas.openxmlformats.org/officeDocument/2006/customXml" ds:itemID="{63C14AB4-DE5B-46BE-AF02-5E474CD8FF31}">
+  <ds:schemaRefs>
+    <ds:schemaRef ds:uri="http://schemas.microsoft.com/office/2006/metadata/contentType"/>
+    <ds:schemaRef ds:uri="http://schemas.microsoft.com/office/2006/metadata/properties/metaAttributes"/>
+    <ds:schemaRef ds:uri="http://www.w3.org/2001/XMLSchema"/>
+    <ds:schemaRef ds:uri="http://schemas.microsoft.com/office/2006/metadata/properties"/>
+    <ds:schemaRef ds:uri="8e441a56-0832-4542-9714-47bfe0559f5f"/>
+    <ds:schemaRef ds:uri="c1bd8b98-cc9e-46a6-b71b-104d794fef93"/>
+    <ds:schemaRef ds:uri="http://schemas.microsoft.com/office/2006/documentManagement/types"/>
+    <ds:schemaRef ds:uri="http://schemas.microsoft.com/office/infopath/2007/PartnerControls"/>
+    <ds:schemaRef ds:uri="http://schemas.openxmlformats.org/package/2006/metadata/core-properties"/>
+    <ds:schemaRef ds:uri="http://purl.org/dc/elements/1.1/"/>
+    <ds:schemaRef ds:uri="http://purl.org/dc/terms/"/>
+    <ds:schemaRef ds:uri="http://schemas.microsoft.com/internal/obd"/>
+  </ds:schemaRefs>
+</ds:datastoreItem>
 </file>
</xml_diff>

<commit_message>
Updated Version and Documents
- quickstart guide
- MPS Software V1.1 (Barcode as Integer and new OPC-Version-Register)
</commit_message>
<xml_diff>
--- a/doc/MPSSimulationwithWin.docx
+++ b/doc/MPSSimulationwithWin.docx
@@ -1926,24 +1926,26 @@
 </file>
 
 <file path=customXml/item3.xml><?xml version="1.0" encoding="utf-8"?>
-<ct:contentTypeSchema xmlns:ct="http://schemas.microsoft.com/office/2006/metadata/contentType" xmlns:ma="http://schemas.microsoft.com/office/2006/metadata/properties/metaAttributes" ct:_="" ma:_="" ma:contentTypeName="Dokument" ma:contentTypeID="0x010100CA7F42331C2C26418517DD699E6CB751" ma:contentTypeVersion="8" ma:contentTypeDescription="Ein neues Dokument erstellen." ma:contentTypeScope="" ma:versionID="2144a4f294ff69055376aff841bdaa8a">
-  <xsd:schema xmlns:xsd="http://www.w3.org/2001/XMLSchema" xmlns:xs="http://www.w3.org/2001/XMLSchema" xmlns:p="http://schemas.microsoft.com/office/2006/metadata/properties" xmlns:ns2="8e441a56-0832-4542-9714-47bfe0559f5f" xmlns:ns3="c1bd8b98-cc9e-46a6-b71b-104d794fef93" targetNamespace="http://schemas.microsoft.com/office/2006/metadata/properties" ma:root="true" ma:fieldsID="4106c1069881d73dc50bd56f9b52ae75" ns2:_="" ns3:_="">
-    <xsd:import namespace="8e441a56-0832-4542-9714-47bfe0559f5f"/>
-    <xsd:import namespace="c1bd8b98-cc9e-46a6-b71b-104d794fef93"/>
+<ct:contentTypeSchema xmlns:ct="http://schemas.microsoft.com/office/2006/metadata/contentType" xmlns:ma="http://schemas.microsoft.com/office/2006/metadata/properties/metaAttributes" ct:_="" ma:_="" ma:contentTypeName="Dokument" ma:contentTypeID="0x010100518FA119520CC8428F89027E7E23B6BC" ma:contentTypeVersion="10" ma:contentTypeDescription="Ein neues Dokument erstellen." ma:contentTypeScope="" ma:versionID="525c35728d505c3eded287358983ca7d">
+  <xsd:schema xmlns:xsd="http://www.w3.org/2001/XMLSchema" xmlns:xs="http://www.w3.org/2001/XMLSchema" xmlns:p="http://schemas.microsoft.com/office/2006/metadata/properties" xmlns:ns2="9defabeb-577e-409c-8009-be238c901e13" xmlns:ns3="900e6cd2-e6b4-4a77-8178-c82fa39f99ac" targetNamespace="http://schemas.microsoft.com/office/2006/metadata/properties" ma:root="true" ma:fieldsID="eaddf080a51846a57337f9b0d92d87ba" ns2:_="" ns3:_="">
+    <xsd:import namespace="9defabeb-577e-409c-8009-be238c901e13"/>
+    <xsd:import namespace="900e6cd2-e6b4-4a77-8178-c82fa39f99ac"/>
     <xsd:element name="properties">
       <xsd:complexType>
         <xsd:sequence>
           <xsd:element name="documentManagement">
             <xsd:complexType>
               <xsd:all>
-                <xsd:element ref="ns2:SharedWithUsers" minOccurs="0"/>
-                <xsd:element ref="ns2:SharedWithDetails" minOccurs="0"/>
-                <xsd:element ref="ns3:MediaServiceMetadata" minOccurs="0"/>
-                <xsd:element ref="ns3:MediaServiceFastMetadata" minOccurs="0"/>
-                <xsd:element ref="ns3:MediaServiceAutoTags" minOccurs="0"/>
-                <xsd:element ref="ns3:MediaServiceDateTaken" minOccurs="0"/>
-                <xsd:element ref="ns3:MediaServiceLocation" minOccurs="0"/>
-                <xsd:element ref="ns3:MediaServiceOCR" minOccurs="0"/>
+                <xsd:element ref="ns2:MediaServiceMetadata" minOccurs="0"/>
+                <xsd:element ref="ns2:MediaServiceFastMetadata" minOccurs="0"/>
+                <xsd:element ref="ns2:MediaServiceAutoTags" minOccurs="0"/>
+                <xsd:element ref="ns2:MediaServiceOCR" minOccurs="0"/>
+                <xsd:element ref="ns2:MediaServiceDateTaken" minOccurs="0"/>
+                <xsd:element ref="ns2:MediaServiceLocation" minOccurs="0"/>
+                <xsd:element ref="ns3:SharedWithUsers" minOccurs="0"/>
+                <xsd:element ref="ns3:SharedWithDetails" minOccurs="0"/>
+                <xsd:element ref="ns2:MediaServiceEventHashCode" minOccurs="0"/>
+                <xsd:element ref="ns2:MediaServiceGenerationTime" minOccurs="0"/>
               </xsd:all>
             </xsd:complexType>
           </xsd:element>
@@ -1951,10 +1953,56 @@
       </xsd:complexType>
     </xsd:element>
   </xsd:schema>
-  <xsd:schema xmlns:xsd="http://www.w3.org/2001/XMLSchema" xmlns:xs="http://www.w3.org/2001/XMLSchema" xmlns:dms="http://schemas.microsoft.com/office/2006/documentManagement/types" xmlns:pc="http://schemas.microsoft.com/office/infopath/2007/PartnerControls" targetNamespace="8e441a56-0832-4542-9714-47bfe0559f5f" elementFormDefault="qualified">
+  <xsd:schema xmlns:xsd="http://www.w3.org/2001/XMLSchema" xmlns:xs="http://www.w3.org/2001/XMLSchema" xmlns:dms="http://schemas.microsoft.com/office/2006/documentManagement/types" xmlns:pc="http://schemas.microsoft.com/office/infopath/2007/PartnerControls" targetNamespace="9defabeb-577e-409c-8009-be238c901e13" elementFormDefault="qualified">
     <xsd:import namespace="http://schemas.microsoft.com/office/2006/documentManagement/types"/>
     <xsd:import namespace="http://schemas.microsoft.com/office/infopath/2007/PartnerControls"/>
-    <xsd:element name="SharedWithUsers" ma:index="8" nillable="true" ma:displayName="Freigegeben für" ma:internalName="SharedWithUsers" ma:readOnly="true">
+    <xsd:element name="MediaServiceMetadata" ma:index="8" nillable="true" ma:displayName="MediaServiceMetadata" ma:hidden="true" ma:internalName="MediaServiceMetadata" ma:readOnly="true">
+      <xsd:simpleType>
+        <xsd:restriction base="dms:Note"/>
+      </xsd:simpleType>
+    </xsd:element>
+    <xsd:element name="MediaServiceFastMetadata" ma:index="9" nillable="true" ma:displayName="MediaServiceFastMetadata" ma:hidden="true" ma:internalName="MediaServiceFastMetadata" ma:readOnly="true">
+      <xsd:simpleType>
+        <xsd:restriction base="dms:Note"/>
+      </xsd:simpleType>
+    </xsd:element>
+    <xsd:element name="MediaServiceAutoTags" ma:index="10" nillable="true" ma:displayName="MediaServiceAutoTags" ma:internalName="MediaServiceAutoTags" ma:readOnly="true">
+      <xsd:simpleType>
+        <xsd:restriction base="dms:Text"/>
+      </xsd:simpleType>
+    </xsd:element>
+    <xsd:element name="MediaServiceOCR" ma:index="11" nillable="true" ma:displayName="MediaServiceOCR" ma:internalName="MediaServiceOCR" ma:readOnly="true">
+      <xsd:simpleType>
+        <xsd:restriction base="dms:Note">
+          <xsd:maxLength value="255"/>
+        </xsd:restriction>
+      </xsd:simpleType>
+    </xsd:element>
+    <xsd:element name="MediaServiceDateTaken" ma:index="12" nillable="true" ma:displayName="MediaServiceDateTaken" ma:hidden="true" ma:internalName="MediaServiceDateTaken" ma:readOnly="true">
+      <xsd:simpleType>
+        <xsd:restriction base="dms:Text"/>
+      </xsd:simpleType>
+    </xsd:element>
+    <xsd:element name="MediaServiceLocation" ma:index="13" nillable="true" ma:displayName="MediaServiceLocation" ma:internalName="MediaServiceLocation" ma:readOnly="true">
+      <xsd:simpleType>
+        <xsd:restriction base="dms:Text"/>
+      </xsd:simpleType>
+    </xsd:element>
+    <xsd:element name="MediaServiceEventHashCode" ma:index="16" nillable="true" ma:displayName="MediaServiceEventHashCode" ma:hidden="true" ma:internalName="MediaServiceEventHashCode" ma:readOnly="true">
+      <xsd:simpleType>
+        <xsd:restriction base="dms:Text"/>
+      </xsd:simpleType>
+    </xsd:element>
+    <xsd:element name="MediaServiceGenerationTime" ma:index="17" nillable="true" ma:displayName="MediaServiceGenerationTime" ma:hidden="true" ma:internalName="MediaServiceGenerationTime" ma:readOnly="true">
+      <xsd:simpleType>
+        <xsd:restriction base="dms:Text"/>
+      </xsd:simpleType>
+    </xsd:element>
+  </xsd:schema>
+  <xsd:schema xmlns:xsd="http://www.w3.org/2001/XMLSchema" xmlns:xs="http://www.w3.org/2001/XMLSchema" xmlns:dms="http://schemas.microsoft.com/office/2006/documentManagement/types" xmlns:pc="http://schemas.microsoft.com/office/infopath/2007/PartnerControls" targetNamespace="900e6cd2-e6b4-4a77-8178-c82fa39f99ac" elementFormDefault="qualified">
+    <xsd:import namespace="http://schemas.microsoft.com/office/2006/documentManagement/types"/>
+    <xsd:import namespace="http://schemas.microsoft.com/office/infopath/2007/PartnerControls"/>
+    <xsd:element name="SharedWithUsers" ma:index="14" nillable="true" ma:displayName="Freigegeben für" ma:internalName="SharedWithUsers" ma:readOnly="true">
       <xsd:complexType>
         <xsd:complexContent>
           <xsd:extension base="dms:UserMulti">
@@ -1973,43 +2021,7 @@
         </xsd:complexContent>
       </xsd:complexType>
     </xsd:element>
-    <xsd:element name="SharedWithDetails" ma:index="9" nillable="true" ma:displayName="Freigegeben für - Details" ma:internalName="SharedWithDetails" ma:readOnly="true">
-      <xsd:simpleType>
-        <xsd:restriction base="dms:Note">
-          <xsd:maxLength value="255"/>
-        </xsd:restriction>
-      </xsd:simpleType>
-    </xsd:element>
-  </xsd:schema>
-  <xsd:schema xmlns:xsd="http://www.w3.org/2001/XMLSchema" xmlns:xs="http://www.w3.org/2001/XMLSchema" xmlns:dms="http://schemas.microsoft.com/office/2006/documentManagement/types" xmlns:pc="http://schemas.microsoft.com/office/infopath/2007/PartnerControls" targetNamespace="c1bd8b98-cc9e-46a6-b71b-104d794fef93" elementFormDefault="qualified">
-    <xsd:import namespace="http://schemas.microsoft.com/office/2006/documentManagement/types"/>
-    <xsd:import namespace="http://schemas.microsoft.com/office/infopath/2007/PartnerControls"/>
-    <xsd:element name="MediaServiceMetadata" ma:index="10" nillable="true" ma:displayName="MediaServiceMetadata" ma:hidden="true" ma:internalName="MediaServiceMetadata" ma:readOnly="true">
-      <xsd:simpleType>
-        <xsd:restriction base="dms:Note"/>
-      </xsd:simpleType>
-    </xsd:element>
-    <xsd:element name="MediaServiceFastMetadata" ma:index="11" nillable="true" ma:displayName="MediaServiceFastMetadata" ma:hidden="true" ma:internalName="MediaServiceFastMetadata" ma:readOnly="true">
-      <xsd:simpleType>
-        <xsd:restriction base="dms:Note"/>
-      </xsd:simpleType>
-    </xsd:element>
-    <xsd:element name="MediaServiceAutoTags" ma:index="12" nillable="true" ma:displayName="Tags" ma:internalName="MediaServiceAutoTags" ma:readOnly="true">
-      <xsd:simpleType>
-        <xsd:restriction base="dms:Text"/>
-      </xsd:simpleType>
-    </xsd:element>
-    <xsd:element name="MediaServiceDateTaken" ma:index="13" nillable="true" ma:displayName="MediaServiceDateTaken" ma:hidden="true" ma:internalName="MediaServiceDateTaken" ma:readOnly="true">
-      <xsd:simpleType>
-        <xsd:restriction base="dms:Text"/>
-      </xsd:simpleType>
-    </xsd:element>
-    <xsd:element name="MediaServiceLocation" ma:index="14" nillable="true" ma:displayName="Location" ma:internalName="MediaServiceLocation" ma:readOnly="true">
-      <xsd:simpleType>
-        <xsd:restriction base="dms:Text"/>
-      </xsd:simpleType>
-    </xsd:element>
-    <xsd:element name="MediaServiceOCR" ma:index="15" nillable="true" ma:displayName="Extracted Text" ma:internalName="MediaServiceOCR" ma:readOnly="true">
+    <xsd:element name="SharedWithDetails" ma:index="15" nillable="true" ma:displayName="Freigegeben für - Details" ma:internalName="SharedWithDetails" ma:readOnly="true">
       <xsd:simpleType>
         <xsd:restriction base="dms:Note">
           <xsd:maxLength value="255"/>
@@ -2134,20 +2146,5 @@
 </file>
 
 <file path=customXml/itemProps3.xml><?xml version="1.0" encoding="utf-8"?>
-<ds:datastoreItem xmlns:ds="http://schemas.openxmlformats.org/officeDocument/2006/customXml" ds:itemID="{63C14AB4-DE5B-46BE-AF02-5E474CD8FF31}">
-  <ds:schemaRefs>
-    <ds:schemaRef ds:uri="http://schemas.microsoft.com/office/2006/metadata/contentType"/>
-    <ds:schemaRef ds:uri="http://schemas.microsoft.com/office/2006/metadata/properties/metaAttributes"/>
-    <ds:schemaRef ds:uri="http://www.w3.org/2001/XMLSchema"/>
-    <ds:schemaRef ds:uri="http://schemas.microsoft.com/office/2006/metadata/properties"/>
-    <ds:schemaRef ds:uri="8e441a56-0832-4542-9714-47bfe0559f5f"/>
-    <ds:schemaRef ds:uri="c1bd8b98-cc9e-46a6-b71b-104d794fef93"/>
-    <ds:schemaRef ds:uri="http://schemas.microsoft.com/office/2006/documentManagement/types"/>
-    <ds:schemaRef ds:uri="http://schemas.microsoft.com/office/infopath/2007/PartnerControls"/>
-    <ds:schemaRef ds:uri="http://schemas.openxmlformats.org/package/2006/metadata/core-properties"/>
-    <ds:schemaRef ds:uri="http://purl.org/dc/elements/1.1/"/>
-    <ds:schemaRef ds:uri="http://purl.org/dc/terms/"/>
-    <ds:schemaRef ds:uri="http://schemas.microsoft.com/internal/obd"/>
-  </ds:schemaRefs>
-</ds:datastoreItem>
+<ds:datastoreItem xmlns:ds="http://schemas.openxmlformats.org/officeDocument/2006/customXml" ds:itemID="{06B6D39E-577A-46CC-983C-9DB311176D51}"/>
 </file>
</xml_diff>